<commit_message>
Update readme PR details
</commit_message>
<xml_diff>
--- a/src/HDInsight/README.docx
+++ b/src/HDInsight/README.docx
@@ -1075,8 +1075,6 @@
           <w:b/>
         </w:rPr>
       </w:pPr>
-      <w:bookmarkStart w:id="1" w:name="_GoBack"/>
-      <w:bookmarkEnd w:id="1"/>
       <w:r>
         <w:rPr>
           <w:rFonts w:eastAsia="Times New Roman" w:cs="Helvetica"/>
@@ -1358,14 +1356,14 @@
           <w:rStyle w:val="eop"/>
         </w:rPr>
       </w:pPr>
-      <w:bookmarkStart w:id="2" w:name="_Toc406080627"/>
+      <w:bookmarkStart w:id="1" w:name="_Toc406080627"/>
       <w:r>
         <w:rPr>
           <w:rStyle w:val="eop"/>
         </w:rPr>
         <w:t>Working in local code base</w:t>
       </w:r>
-      <w:bookmarkEnd w:id="2"/>
+      <w:bookmarkEnd w:id="1"/>
     </w:p>
     <w:p>
       <w:pPr>
@@ -1699,11 +1697,11 @@
       <w:pPr>
         <w:pStyle w:val="Heading1"/>
       </w:pPr>
-      <w:bookmarkStart w:id="3" w:name="_Toc406080628"/>
+      <w:bookmarkStart w:id="2" w:name="_Toc406080628"/>
       <w:r>
         <w:t>Building and Running Tests</w:t>
       </w:r>
-      <w:bookmarkEnd w:id="3"/>
+      <w:bookmarkEnd w:id="2"/>
     </w:p>
     <w:p>
       <w:pPr>
@@ -1833,24 +1831,14 @@
     <w:p>
       <w:pPr>
         <w:rPr>
-          <w:rStyle w:val="eop"/>
-          <w:rFonts w:ascii="Calibri" w:hAnsi="Calibri"/>
-          <w:i/>
-          <w:color w:val="000000"/>
-          <w:sz w:val="23"/>
-          <w:szCs w:val="23"/>
-        </w:rPr>
-      </w:pPr>
-      <w:r>
-        <w:rPr>
           <w:rStyle w:val="normaltextrun"/>
           <w:rFonts w:ascii="Calibri" w:hAnsi="Calibri"/>
           <w:i/>
           <w:color w:val="000000"/>
         </w:rPr>
-        <w:t xml:space="preserve">d:\Github\azure-sdk-for-net&gt;msbuild </w:t>
-      </w:r>
+      </w:pPr>
       <w:proofErr w:type="spellStart"/>
+      <w:proofErr w:type="gramStart"/>
       <w:r>
         <w:rPr>
           <w:rStyle w:val="normaltextrun"/>
@@ -1858,9 +1846,10 @@
           <w:i/>
           <w:color w:val="000000"/>
         </w:rPr>
-        <w:t>HDInsightLibraries.msbuild</w:t>
+        <w:t>msbuild</w:t>
       </w:r>
       <w:proofErr w:type="spellEnd"/>
+      <w:proofErr w:type="gramEnd"/>
       <w:r>
         <w:rPr>
           <w:rStyle w:val="normaltextrun"/>
@@ -1868,47 +1857,96 @@
           <w:i/>
           <w:color w:val="000000"/>
         </w:rPr>
-        <w:t xml:space="preserve"> /</w:t>
+        <w:t xml:space="preserve"> </w:t>
       </w:r>
       <w:proofErr w:type="spellStart"/>
       <w:r>
         <w:rPr>
-          <w:rStyle w:val="spellingerror"/>
+          <w:rStyle w:val="normaltextrun"/>
           <w:rFonts w:ascii="Calibri" w:hAnsi="Calibri"/>
           <w:i/>
           <w:color w:val="000000"/>
         </w:rPr>
-        <w:t>t</w:t>
-      </w:r>
-      <w:proofErr w:type="gramStart"/>
-      <w:r>
-        <w:rPr>
-          <w:rStyle w:val="spellingerror"/>
+        <w:t>libraries.msbuild</w:t>
+      </w:r>
+      <w:proofErr w:type="spellEnd"/>
+      <w:r>
+        <w:rPr>
+          <w:rStyle w:val="normaltextrun"/>
           <w:rFonts w:ascii="Calibri" w:hAnsi="Calibri"/>
           <w:i/>
           <w:color w:val="000000"/>
         </w:rPr>
-        <w:t>:DeveloperBuild</w:t>
-      </w:r>
-      <w:proofErr w:type="gramEnd"/>
-      <w:r>
-        <w:rPr>
-          <w:rStyle w:val="spellingerror"/>
+        <w:t xml:space="preserve">  /</w:t>
+      </w:r>
+      <w:proofErr w:type="spellStart"/>
+      <w:r>
+        <w:rPr>
+          <w:rStyle w:val="normaltextrun"/>
           <w:rFonts w:ascii="Calibri" w:hAnsi="Calibri"/>
           <w:i/>
           <w:color w:val="000000"/>
         </w:rPr>
-        <w:t>;BuildPackages</w:t>
+        <w:t>t:DeveloperBuild;BuildPackages</w:t>
       </w:r>
       <w:proofErr w:type="spellEnd"/>
       <w:r>
         <w:rPr>
-          <w:rStyle w:val="eop"/>
+          <w:rStyle w:val="normaltextrun"/>
           <w:rFonts w:ascii="Calibri" w:hAnsi="Calibri"/>
           <w:i/>
           <w:color w:val="000000"/>
         </w:rPr>
-        <w:t> </w:t>
+        <w:t xml:space="preserve"> /</w:t>
+      </w:r>
+      <w:proofErr w:type="spellStart"/>
+      <w:r>
+        <w:rPr>
+          <w:rStyle w:val="normaltextrun"/>
+          <w:rFonts w:ascii="Calibri" w:hAnsi="Calibri"/>
+          <w:i/>
+          <w:color w:val="000000"/>
+        </w:rPr>
+        <w:t>p:ProductSourceFolder</w:t>
+      </w:r>
+      <w:proofErr w:type="spellEnd"/>
+      <w:r>
+        <w:rPr>
+          <w:rStyle w:val="normaltextrun"/>
+          <w:rFonts w:ascii="Calibri" w:hAnsi="Calibri"/>
+          <w:i/>
+          <w:color w:val="000000"/>
+        </w:rPr>
+        <w:t>="</w:t>
+      </w:r>
+      <w:proofErr w:type="spellStart"/>
+      <w:r>
+        <w:rPr>
+          <w:rStyle w:val="normaltextrun"/>
+          <w:rFonts w:ascii="Calibri" w:hAnsi="Calibri"/>
+          <w:i/>
+          <w:color w:val="000000"/>
+        </w:rPr>
+        <w:t>src</w:t>
+      </w:r>
+      <w:proofErr w:type="spellEnd"/>
+      <w:r>
+        <w:rPr>
+          <w:rStyle w:val="normaltextrun"/>
+          <w:rFonts w:ascii="Calibri" w:hAnsi="Calibri"/>
+          <w:i/>
+          <w:color w:val="000000"/>
+        </w:rPr>
+        <w:t>\HDInsight" /p:ManagementLibrariesSolution="HDInsightManagementLibraries.sln</w:t>
+      </w:r>
+      <w:r>
+        <w:rPr>
+          <w:rStyle w:val="normaltextrun"/>
+          <w:rFonts w:ascii="Calibri" w:hAnsi="Calibri"/>
+          <w:i/>
+          <w:color w:val="000000"/>
+        </w:rPr>
+        <w:t>”</w:t>
       </w:r>
     </w:p>
     <w:p>
@@ -1959,10 +1997,11 @@
         <w:rPr>
           <w:rStyle w:val="eop"/>
           <w:rFonts w:ascii="Calibri" w:hAnsi="Calibri"/>
-          <w:i/>
           <w:color w:val="000000"/>
         </w:rPr>
       </w:pPr>
+      <w:proofErr w:type="spellStart"/>
+      <w:proofErr w:type="gramStart"/>
       <w:r>
         <w:rPr>
           <w:rStyle w:val="normaltextrun"/>
@@ -1970,9 +2009,10 @@
           <w:i/>
           <w:color w:val="000000"/>
         </w:rPr>
-        <w:t xml:space="preserve">d:\Github\azure-sdk-for-net&gt;msbuild </w:t>
-      </w:r>
-      <w:proofErr w:type="spellStart"/>
+        <w:t>msbuild</w:t>
+      </w:r>
+      <w:proofErr w:type="spellEnd"/>
+      <w:proofErr w:type="gramEnd"/>
       <w:r>
         <w:rPr>
           <w:rStyle w:val="normaltextrun"/>
@@ -1980,9 +2020,9 @@
           <w:i/>
           <w:color w:val="000000"/>
         </w:rPr>
-        <w:t>HDInsightLibraries.msbuild</w:t>
-      </w:r>
-      <w:proofErr w:type="spellEnd"/>
+        <w:t xml:space="preserve"> </w:t>
+      </w:r>
+      <w:proofErr w:type="spellStart"/>
       <w:r>
         <w:rPr>
           <w:rStyle w:val="normaltextrun"/>
@@ -1990,41 +2030,96 @@
           <w:i/>
           <w:color w:val="000000"/>
         </w:rPr>
-        <w:t xml:space="preserve"> /</w:t>
-      </w:r>
-      <w:proofErr w:type="spellStart"/>
-      <w:r>
-        <w:rPr>
-          <w:rStyle w:val="spellingerror"/>
+        <w:t>libraries.msbuild</w:t>
+      </w:r>
+      <w:proofErr w:type="spellEnd"/>
+      <w:r>
+        <w:rPr>
+          <w:rStyle w:val="normaltextrun"/>
           <w:rFonts w:ascii="Calibri" w:hAnsi="Calibri"/>
           <w:i/>
           <w:color w:val="000000"/>
         </w:rPr>
-        <w:t>t</w:t>
-      </w:r>
-      <w:proofErr w:type="gramStart"/>
-      <w:r>
-        <w:rPr>
-          <w:rStyle w:val="spellingerror"/>
+        <w:t xml:space="preserve">  /</w:t>
+      </w:r>
+      <w:proofErr w:type="spellStart"/>
+      <w:r>
+        <w:rPr>
+          <w:rStyle w:val="normaltextrun"/>
           <w:rFonts w:ascii="Calibri" w:hAnsi="Calibri"/>
           <w:i/>
           <w:color w:val="000000"/>
         </w:rPr>
-        <w:t>:RunTests</w:t>
+        <w:t>t:RunMSTests</w:t>
       </w:r>
       <w:proofErr w:type="spellEnd"/>
-      <w:proofErr w:type="gramEnd"/>
-    </w:p>
-    <w:p>
-      <w:pPr>
-        <w:spacing w:after="0" w:line="240" w:lineRule="auto"/>
-        <w:textAlignment w:val="baseline"/>
-        <w:rPr>
-          <w:rStyle w:val="eop"/>
+      <w:r>
+        <w:rPr>
+          <w:rStyle w:val="normaltextrun"/>
           <w:rFonts w:ascii="Calibri" w:hAnsi="Calibri"/>
+          <w:i/>
           <w:color w:val="000000"/>
         </w:rPr>
-      </w:pPr>
+        <w:t xml:space="preserve"> </w:t>
+      </w:r>
+      <w:r>
+        <w:rPr>
+          <w:rStyle w:val="normaltextrun"/>
+          <w:rFonts w:ascii="Calibri" w:hAnsi="Calibri"/>
+          <w:i/>
+          <w:color w:val="000000"/>
+        </w:rPr>
+        <w:t>/</w:t>
+      </w:r>
+      <w:proofErr w:type="spellStart"/>
+      <w:r>
+        <w:rPr>
+          <w:rStyle w:val="normaltextrun"/>
+          <w:rFonts w:ascii="Calibri" w:hAnsi="Calibri"/>
+          <w:i/>
+          <w:color w:val="000000"/>
+        </w:rPr>
+        <w:t>p:ProductSourceFolder</w:t>
+      </w:r>
+      <w:proofErr w:type="spellEnd"/>
+      <w:r>
+        <w:rPr>
+          <w:rStyle w:val="normaltextrun"/>
+          <w:rFonts w:ascii="Calibri" w:hAnsi="Calibri"/>
+          <w:i/>
+          <w:color w:val="000000"/>
+        </w:rPr>
+        <w:t>="</w:t>
+      </w:r>
+      <w:proofErr w:type="spellStart"/>
+      <w:r>
+        <w:rPr>
+          <w:rStyle w:val="normaltextrun"/>
+          <w:rFonts w:ascii="Calibri" w:hAnsi="Calibri"/>
+          <w:i/>
+          <w:color w:val="000000"/>
+        </w:rPr>
+        <w:t>src</w:t>
+      </w:r>
+      <w:proofErr w:type="spellEnd"/>
+      <w:r>
+        <w:rPr>
+          <w:rStyle w:val="normaltextrun"/>
+          <w:rFonts w:ascii="Calibri" w:hAnsi="Calibri"/>
+          <w:i/>
+          <w:color w:val="000000"/>
+        </w:rPr>
+        <w:t>\HDInsight" /p:ManagementLibrariesSolution="HDInsightManagementLibraries.sln</w:t>
+      </w:r>
+      <w:r>
+        <w:rPr>
+          <w:rStyle w:val="normaltextrun"/>
+          <w:rFonts w:ascii="Calibri" w:hAnsi="Calibri"/>
+          <w:i/>
+          <w:color w:val="000000"/>
+        </w:rPr>
+        <w:t>”</w:t>
+      </w:r>
     </w:p>
     <w:p>
       <w:pPr>
@@ -2124,6 +2219,7 @@
         <w:rPr>
           <w:rFonts w:ascii="Calibri" w:eastAsia="Times New Roman" w:hAnsi="Calibri" w:cs="Segoe UI"/>
         </w:rPr>
+        <w:lastRenderedPageBreak/>
         <w:t xml:space="preserve">Incremental changes can be reviewed by your peers as you work </w:t>
       </w:r>
       <w:r>
@@ -2154,7 +2250,6 @@
         <w:rPr>
           <w:rFonts w:ascii="Calibri" w:eastAsia="Times New Roman" w:hAnsi="Calibri" w:cs="Segoe UI"/>
         </w:rPr>
-        <w:lastRenderedPageBreak/>
         <w:t>Sending CR for locally checked in changes: (origin/</w:t>
       </w:r>
       <w:proofErr w:type="spellStart"/>
@@ -2302,6 +2397,198 @@
           <w:ilvl w:val="0"/>
           <w:numId w:val="27"/>
         </w:numPr>
+      </w:pPr>
+      <w:r>
+        <w:t xml:space="preserve">Submit a pull request into </w:t>
+      </w:r>
+      <w:r>
+        <w:t>HDInsight</w:t>
+      </w:r>
+      <w:r>
+        <w:t xml:space="preserve"> fork</w:t>
+      </w:r>
+    </w:p>
+    <w:p>
+      <w:pPr>
+        <w:ind w:left="720"/>
+        <w:cnfStyle w:val="000000010000" w:firstRow="0" w:lastRow="0" w:firstColumn="0" w:lastColumn="0" w:oddVBand="0" w:evenVBand="0" w:oddHBand="0" w:evenHBand="1" w:firstRowFirstColumn="0" w:firstRowLastColumn="0" w:lastRowFirstColumn="0" w:lastRowLastColumn="0"/>
+      </w:pPr>
+      <w:r>
+        <w:t>Go to</w:t>
+      </w:r>
+      <w:proofErr w:type="gramStart"/>
+      <w:r>
+        <w:t>:</w:t>
+      </w:r>
+      <w:proofErr w:type="gramEnd"/>
+      <w:r>
+        <w:br/>
+      </w:r>
+      <w:r>
+        <w:rPr>
+          <w:b/>
+        </w:rPr>
+        <w:t>https://github.com/</w:t>
+      </w:r>
+      <w:r>
+        <w:rPr>
+          <w:b/>
+        </w:rPr>
+        <w:t>YOUR-GITHUB-ACCOUNT</w:t>
+      </w:r>
+      <w:r>
+        <w:rPr>
+          <w:b/>
+        </w:rPr>
+        <w:t>/azure-sdk-for-</w:t>
+      </w:r>
+      <w:r>
+        <w:rPr>
+          <w:b/>
+        </w:rPr>
+        <w:t>net</w:t>
+      </w:r>
+      <w:r>
+        <w:br/>
+      </w:r>
+    </w:p>
+    <w:p>
+      <w:pPr>
+        <w:ind w:left="720"/>
+        <w:cnfStyle w:val="000000010000" w:firstRow="0" w:lastRow="0" w:firstColumn="0" w:lastColumn="0" w:oddVBand="0" w:evenVBand="0" w:oddHBand="0" w:evenHBand="1" w:firstRowFirstColumn="0" w:firstRowLastColumn="0" w:lastRowFirstColumn="0" w:lastRowLastColumn="0"/>
+      </w:pPr>
+      <w:r>
+        <w:t>Click on “Pull Request” from the upper right of the repository page:</w:t>
+      </w:r>
+    </w:p>
+    <w:p>
+      <w:pPr>
+        <w:ind w:left="720"/>
+        <w:cnfStyle w:val="000000010000" w:firstRow="0" w:lastRow="0" w:firstColumn="0" w:lastColumn="0" w:oddVBand="0" w:evenVBand="0" w:oddHBand="0" w:evenHBand="1" w:firstRowFirstColumn="0" w:firstRowLastColumn="0" w:lastRowFirstColumn="0" w:lastRowLastColumn="0"/>
+      </w:pPr>
+      <w:r>
+        <w:object w:dxaOrig="8415" w:dyaOrig="1665">
+          <v:shapetype id="_x0000_t75" coordsize="21600,21600" o:spt="75" o:preferrelative="t" path="m@4@5l@4@11@9@11@9@5xe" filled="f" stroked="f">
+            <v:stroke joinstyle="miter"/>
+            <v:formulas>
+              <v:f eqn="if lineDrawn pixelLineWidth 0"/>
+              <v:f eqn="sum @0 1 0"/>
+              <v:f eqn="sum 0 0 @1"/>
+              <v:f eqn="prod @2 1 2"/>
+              <v:f eqn="prod @3 21600 pixelWidth"/>
+              <v:f eqn="prod @3 21600 pixelHeight"/>
+              <v:f eqn="sum @0 0 1"/>
+              <v:f eqn="prod @6 1 2"/>
+              <v:f eqn="prod @7 21600 pixelWidth"/>
+              <v:f eqn="sum @8 21600 0"/>
+              <v:f eqn="prod @7 21600 pixelHeight"/>
+              <v:f eqn="sum @10 21600 0"/>
+            </v:formulas>
+            <v:path o:extrusionok="f" gradientshapeok="t" o:connecttype="rect"/>
+            <o:lock v:ext="edit" aspectratio="t"/>
+          </v:shapetype>
+          <v:shape id="_x0000_i1025" type="#_x0000_t75" style="width:326.25pt;height:65.25pt" o:ole="">
+            <v:imagedata r:id="rId13" o:title=""/>
+          </v:shape>
+          <o:OLEObject Type="Embed" ProgID="PBrush" ShapeID="_x0000_i1025" DrawAspect="Content" ObjectID="_1480143583" r:id="rId14"/>
+        </w:object>
+      </w:r>
+      <w:r>
+        <w:br/>
+      </w:r>
+      <w:r>
+        <w:br/>
+      </w:r>
+      <w:r>
+        <w:t xml:space="preserve">Base fork: </w:t>
+      </w:r>
+      <w:proofErr w:type="spellStart"/>
+      <w:r>
+        <w:t>hdinsight</w:t>
+      </w:r>
+      <w:proofErr w:type="spellEnd"/>
+      <w:r>
+        <w:t>/azure-</w:t>
+      </w:r>
+      <w:proofErr w:type="spellStart"/>
+      <w:r>
+        <w:t>sdk</w:t>
+      </w:r>
+      <w:proofErr w:type="spellEnd"/>
+      <w:r>
+        <w:t>-for-net</w:t>
+      </w:r>
+    </w:p>
+    <w:p>
+      <w:pPr>
+        <w:ind w:left="720"/>
+        <w:cnfStyle w:val="000000010000" w:firstRow="0" w:lastRow="0" w:firstColumn="0" w:lastColumn="0" w:oddVBand="0" w:evenVBand="0" w:oddHBand="0" w:evenHBand="1" w:firstRowFirstColumn="0" w:firstRowLastColumn="0" w:lastRowFirstColumn="0" w:lastRowLastColumn="0"/>
+      </w:pPr>
+      <w:r>
+        <w:t>Base branch: master</w:t>
+      </w:r>
+    </w:p>
+    <w:p>
+      <w:pPr>
+        <w:ind w:left="720"/>
+        <w:cnfStyle w:val="000000010000" w:firstRow="0" w:lastRow="0" w:firstColumn="0" w:lastColumn="0" w:oddVBand="0" w:evenVBand="0" w:oddHBand="0" w:evenHBand="1" w:firstRowFirstColumn="0" w:firstRowLastColumn="0" w:lastRowFirstColumn="0" w:lastRowLastColumn="0"/>
+      </w:pPr>
+      <w:r>
+        <w:t>Head fork</w:t>
+      </w:r>
+      <w:r>
+        <w:t>: your-repo-fork/azure-</w:t>
+      </w:r>
+      <w:proofErr w:type="spellStart"/>
+      <w:r>
+        <w:t>sdk</w:t>
+      </w:r>
+      <w:proofErr w:type="spellEnd"/>
+      <w:r>
+        <w:t>-for-net</w:t>
+      </w:r>
+    </w:p>
+    <w:p>
+      <w:pPr>
+        <w:ind w:left="720"/>
+        <w:cnfStyle w:val="000000010000" w:firstRow="0" w:lastRow="0" w:firstColumn="0" w:lastColumn="0" w:oddVBand="0" w:evenVBand="0" w:oddHBand="0" w:evenHBand="1" w:firstRowFirstColumn="0" w:firstRowLastColumn="0" w:lastRowFirstColumn="0" w:lastRowLastColumn="0"/>
+      </w:pPr>
+      <w:r>
+        <w:t xml:space="preserve">Head branch: </w:t>
+      </w:r>
+      <w:proofErr w:type="spellStart"/>
+      <w:r>
+        <w:t>dev</w:t>
+      </w:r>
+      <w:proofErr w:type="spellEnd"/>
+    </w:p>
+    <w:p>
+      <w:pPr>
+        <w:pStyle w:val="ListParagraph"/>
+        <w:numPr>
+          <w:ilvl w:val="0"/>
+          <w:numId w:val="27"/>
+        </w:numPr>
+      </w:pPr>
+      <w:bookmarkStart w:id="3" w:name="_GoBack"/>
+      <w:bookmarkEnd w:id="3"/>
+      <w:r>
+        <w:t>Click on “Update Commit Range”.</w:t>
+      </w:r>
+      <w:r>
+        <w:br/>
+      </w:r>
+      <w:r>
+        <w:br/>
+        <w:t>Enter any comments and click on “Send pull request”</w:t>
+      </w:r>
+      <w:r>
+        <w:br/>
+      </w:r>
+    </w:p>
+    <w:p>
+      <w:pPr>
+        <w:pStyle w:val="ListParagraph"/>
       </w:pPr>
     </w:p>
     <w:sectPr>
@@ -6837,7 +7124,7 @@
 </file>
 
 <file path=customXml/itemProps1.xml><?xml version="1.0" encoding="utf-8"?>
-<ds:datastoreItem xmlns:ds="http://schemas.openxmlformats.org/officeDocument/2006/customXml" ds:itemID="{B8DE0802-440F-425C-8C20-53A2113589C3}">
+<ds:datastoreItem xmlns:ds="http://schemas.openxmlformats.org/officeDocument/2006/customXml" ds:itemID="{9CB1E350-5DE8-4FD3-9263-4CACA8095DFC}">
   <ds:schemaRefs>
     <ds:schemaRef ds:uri="http://schemas.openxmlformats.org/officeDocument/2006/bibliography"/>
   </ds:schemaRefs>

</xml_diff>

<commit_message>
increasing polling interval to 1 minute, updating README, and updating version to 1.4.2
</commit_message>
<xml_diff>
--- a/src/HDInsight/README.docx
+++ b/src/HDInsight/README.docx
@@ -270,15 +270,7 @@
         </w:r>
       </w:hyperlink>
       <w:r>
-        <w:t xml:space="preserve">. This is our public </w:t>
-      </w:r>
-      <w:proofErr w:type="spellStart"/>
-      <w:r>
-        <w:t>Github</w:t>
-      </w:r>
-      <w:proofErr w:type="spellEnd"/>
-      <w:r>
-        <w:t xml:space="preserve"> repository and is read only to everyone.</w:t>
+        <w:t>. This is our public Github repository and is read only to everyone.</w:t>
       </w:r>
     </w:p>
     <w:p>
@@ -286,12 +278,10 @@
         <w:pStyle w:val="Heading1"/>
       </w:pPr>
       <w:bookmarkStart w:id="0" w:name="_Toc406080626"/>
-      <w:proofErr w:type="spellStart"/>
       <w:r>
         <w:t>Github</w:t>
       </w:r>
       <w:bookmarkEnd w:id="0"/>
-      <w:proofErr w:type="spellEnd"/>
     </w:p>
     <w:p>
       <w:pPr>
@@ -341,23 +331,7 @@
           <w:rStyle w:val="normaltextrun"/>
           <w:rFonts w:cs="Segoe UI"/>
         </w:rPr>
-        <w:t xml:space="preserve"> to install </w:t>
-      </w:r>
-      <w:proofErr w:type="spellStart"/>
-      <w:r>
-        <w:rPr>
-          <w:rStyle w:val="normaltextrun"/>
-          <w:rFonts w:cs="Segoe UI"/>
-        </w:rPr>
-        <w:t>Git</w:t>
-      </w:r>
-      <w:proofErr w:type="spellEnd"/>
-      <w:r>
-        <w:rPr>
-          <w:rStyle w:val="normaltextrun"/>
-          <w:rFonts w:cs="Segoe UI"/>
-        </w:rPr>
-        <w:t xml:space="preserve"> on your local machine</w:t>
+        <w:t xml:space="preserve"> to install Git on your local machine</w:t>
       </w:r>
       <w:r>
         <w:rPr>
@@ -449,15 +423,7 @@
           <w:color w:val="333333"/>
           <w:shd w:val="clear" w:color="auto" w:fill="FFFFFF"/>
         </w:rPr>
-        <w:t>C</w:t>
-      </w:r>
-      <w:r>
-        <w:rPr>
-          <w:rFonts w:cs="Helvetica"/>
-          <w:color w:val="333333"/>
-          <w:shd w:val="clear" w:color="auto" w:fill="FFFFFF"/>
-        </w:rPr>
-        <w:t>lick the fork button in the top right. Now that you have your own fork of the repository, it is time to pull the content to your local machine.</w:t>
+        <w:t>Click the fork button in the top right. Now that you have your own fork of the repository, it is time to pull the content to your local machine.</w:t>
       </w:r>
       <w:r>
         <w:rPr>
@@ -546,23 +512,7 @@
           <w:rFonts w:eastAsia="Times New Roman" w:cs="Helvetica"/>
           <w:color w:val="333333"/>
         </w:rPr>
-        <w:t xml:space="preserve">First, open </w:t>
-      </w:r>
-      <w:proofErr w:type="spellStart"/>
-      <w:r>
-        <w:rPr>
-          <w:rFonts w:eastAsia="Times New Roman" w:cs="Helvetica"/>
-          <w:color w:val="333333"/>
-        </w:rPr>
-        <w:t>GitBash</w:t>
-      </w:r>
-      <w:proofErr w:type="spellEnd"/>
-      <w:r>
-        <w:rPr>
-          <w:rFonts w:eastAsia="Times New Roman" w:cs="Helvetica"/>
-          <w:color w:val="333333"/>
-        </w:rPr>
-        <w:t xml:space="preserve"> (a shortcut would have been ins</w:t>
+        <w:t>First, open GitBash (a shortcut would have been ins</w:t>
       </w:r>
       <w:r>
         <w:rPr>
@@ -596,23 +546,7 @@
           <w:rFonts w:cs="Helvetica"/>
           <w:color w:val="333333"/>
         </w:rPr>
-        <w:t xml:space="preserve">In </w:t>
-      </w:r>
-      <w:proofErr w:type="spellStart"/>
-      <w:r>
-        <w:rPr>
-          <w:rFonts w:cs="Helvetica"/>
-          <w:color w:val="333333"/>
-        </w:rPr>
-        <w:t>GitBash</w:t>
-      </w:r>
-      <w:proofErr w:type="spellEnd"/>
-      <w:r>
-        <w:rPr>
-          <w:rFonts w:cs="Helvetica"/>
-          <w:color w:val="333333"/>
-        </w:rPr>
-        <w:t xml:space="preserve"> type the following into the command line: </w:t>
+        <w:t xml:space="preserve">In GitBash type the following into the command line: </w:t>
       </w:r>
     </w:p>
     <w:p>
@@ -625,25 +559,13 @@
           <w:color w:val="333333"/>
         </w:rPr>
       </w:pPr>
-      <w:proofErr w:type="spellStart"/>
-      <w:proofErr w:type="gramStart"/>
       <w:r>
         <w:rPr>
           <w:rFonts w:cs="Helvetica"/>
           <w:b/>
           <w:color w:val="333333"/>
         </w:rPr>
-        <w:t>git</w:t>
-      </w:r>
-      <w:proofErr w:type="spellEnd"/>
-      <w:proofErr w:type="gramEnd"/>
-      <w:r>
-        <w:rPr>
-          <w:rFonts w:cs="Helvetica"/>
-          <w:b/>
-          <w:color w:val="333333"/>
-        </w:rPr>
-        <w:t xml:space="preserve"> clone</w:t>
+        <w:t>git clone</w:t>
       </w:r>
       <w:r>
         <w:rPr>
@@ -708,23 +630,7 @@
           <w:rFonts w:eastAsia="Times New Roman" w:cs="Helvetica"/>
           <w:color w:val="333333"/>
         </w:rPr>
-        <w:t xml:space="preserve">Enter the following in </w:t>
-      </w:r>
-      <w:proofErr w:type="spellStart"/>
-      <w:r>
-        <w:rPr>
-          <w:rFonts w:eastAsia="Times New Roman" w:cs="Helvetica"/>
-          <w:color w:val="333333"/>
-        </w:rPr>
-        <w:t>GitBash</w:t>
-      </w:r>
-      <w:proofErr w:type="spellEnd"/>
-      <w:r>
-        <w:rPr>
-          <w:rFonts w:eastAsia="Times New Roman" w:cs="Helvetica"/>
-          <w:color w:val="333333"/>
-        </w:rPr>
-        <w:t xml:space="preserve"> to move into the source repository.</w:t>
+        <w:t>Enter the following in GitBash to move into the source repository.</w:t>
       </w:r>
     </w:p>
     <w:p>
@@ -743,25 +649,7 @@
           <w:b/>
           <w:color w:val="333333"/>
         </w:rPr>
-        <w:t xml:space="preserve"> </w:t>
-      </w:r>
-      <w:proofErr w:type="gramStart"/>
-      <w:r>
-        <w:rPr>
-          <w:rFonts w:eastAsia="Times New Roman" w:cs="Helvetica"/>
-          <w:b/>
-          <w:color w:val="333333"/>
-        </w:rPr>
-        <w:t>cd</w:t>
-      </w:r>
-      <w:proofErr w:type="gramEnd"/>
-      <w:r>
-        <w:rPr>
-          <w:rFonts w:eastAsia="Times New Roman" w:cs="Helvetica"/>
-          <w:b/>
-          <w:color w:val="333333"/>
-        </w:rPr>
-        <w:t xml:space="preserve"> repository-name</w:t>
+        <w:t xml:space="preserve"> cd repository-name</w:t>
       </w:r>
     </w:p>
     <w:p>
@@ -781,21 +669,7 @@
           <w:rFonts w:cs="Helvetica"/>
           <w:color w:val="333333"/>
         </w:rPr>
-        <w:t xml:space="preserve">This command configures the </w:t>
-      </w:r>
-      <w:r>
-        <w:rPr>
-          <w:rFonts w:cs="Helvetica"/>
-          <w:color w:val="333333"/>
-        </w:rPr>
-        <w:t>HDInsight org</w:t>
-      </w:r>
-      <w:r>
-        <w:rPr>
-          <w:rFonts w:cs="Helvetica"/>
-          <w:color w:val="333333"/>
-        </w:rPr>
-        <w:t xml:space="preserve"> fork of the sources as the one to track. </w:t>
+        <w:t xml:space="preserve">This command configures the HDInsight org fork of the sources as the one to track. </w:t>
       </w:r>
     </w:p>
     <w:p>
@@ -808,25 +682,13 @@
           <w:color w:val="333333"/>
         </w:rPr>
       </w:pPr>
-      <w:proofErr w:type="spellStart"/>
-      <w:proofErr w:type="gramStart"/>
       <w:r>
         <w:rPr>
           <w:rFonts w:cs="Helvetica"/>
           <w:b/>
           <w:color w:val="333333"/>
         </w:rPr>
-        <w:t>git</w:t>
-      </w:r>
-      <w:proofErr w:type="spellEnd"/>
-      <w:proofErr w:type="gramEnd"/>
-      <w:r>
-        <w:rPr>
-          <w:rFonts w:cs="Helvetica"/>
-          <w:b/>
-          <w:color w:val="333333"/>
-        </w:rPr>
-        <w:t xml:space="preserve"> remote add upstream</w:t>
+        <w:t>git remote add upstream</w:t>
       </w:r>
       <w:r>
         <w:rPr>
@@ -861,43 +723,16 @@
           <w:b/>
           <w:color w:val="000000"/>
         </w:rPr>
-        <w:t xml:space="preserve"> </w:t>
-      </w:r>
-      <w:proofErr w:type="spellStart"/>
-      <w:r>
-        <w:rPr>
-          <w:b/>
-          <w:color w:val="000000"/>
-        </w:rPr>
-        <w:t>hdinsight</w:t>
-      </w:r>
-      <w:proofErr w:type="spellEnd"/>
+        <w:t xml:space="preserve"> hdinsight</w:t>
+      </w:r>
       <w:r>
         <w:rPr>
           <w:rFonts w:cs="Helvetica"/>
           <w:b/>
           <w:color w:val="333333"/>
         </w:rPr>
-        <w:t xml:space="preserve"> </w:t>
-      </w:r>
-      <w:r>
-        <w:rPr>
-          <w:rFonts w:cs="Helvetica"/>
-          <w:b/>
-          <w:color w:val="333333"/>
-        </w:rPr>
-        <w:t>/repository-</w:t>
-      </w:r>
-      <w:proofErr w:type="spellStart"/>
-      <w:r>
-        <w:rPr>
-          <w:rFonts w:cs="Helvetica"/>
-          <w:b/>
-          <w:color w:val="333333"/>
-        </w:rPr>
-        <w:t>name.git</w:t>
-      </w:r>
-      <w:proofErr w:type="spellEnd"/>
+        <w:t xml:space="preserve"> /repository-name.git</w:t>
+      </w:r>
     </w:p>
     <w:p>
       <w:pPr>
@@ -925,25 +760,13 @@
           <w:color w:val="333333"/>
         </w:rPr>
       </w:pPr>
-      <w:proofErr w:type="spellStart"/>
-      <w:proofErr w:type="gramStart"/>
       <w:r>
         <w:rPr>
           <w:rFonts w:eastAsia="Times New Roman" w:cs="Helvetica"/>
           <w:b/>
           <w:color w:val="333333"/>
         </w:rPr>
-        <w:t>git</w:t>
-      </w:r>
-      <w:proofErr w:type="spellEnd"/>
-      <w:proofErr w:type="gramEnd"/>
-      <w:r>
-        <w:rPr>
-          <w:rFonts w:eastAsia="Times New Roman" w:cs="Helvetica"/>
-          <w:b/>
-          <w:color w:val="333333"/>
-        </w:rPr>
-        <w:t xml:space="preserve"> fetch upstream </w:t>
+        <w:t xml:space="preserve">git fetch upstream </w:t>
       </w:r>
     </w:p>
     <w:p>
@@ -957,23 +780,7 @@
           <w:color w:val="333333"/>
         </w:rPr>
         <w:lastRenderedPageBreak/>
-        <w:t xml:space="preserve">This links your local </w:t>
-      </w:r>
-      <w:proofErr w:type="spellStart"/>
-      <w:r>
-        <w:rPr>
-          <w:rFonts w:eastAsia="Times New Roman" w:cs="Helvetica"/>
-          <w:color w:val="333333"/>
-        </w:rPr>
-        <w:t>git</w:t>
-      </w:r>
-      <w:proofErr w:type="spellEnd"/>
-      <w:r>
-        <w:rPr>
-          <w:rFonts w:eastAsia="Times New Roman" w:cs="Helvetica"/>
-          <w:color w:val="333333"/>
-        </w:rPr>
-        <w:t xml:space="preserve"> repository to the source repository on GitHub. </w:t>
+        <w:t xml:space="preserve">This links your local git repository to the source repository on GitHub. </w:t>
       </w:r>
     </w:p>
     <w:p>
@@ -993,25 +800,7 @@
           <w:rFonts w:cs="Segoe UI"/>
           <w:bCs/>
         </w:rPr>
-        <w:t xml:space="preserve">Checkout the </w:t>
-      </w:r>
-      <w:proofErr w:type="spellStart"/>
-      <w:r>
-        <w:rPr>
-          <w:rStyle w:val="spellingerror"/>
-          <w:rFonts w:cs="Segoe UI"/>
-          <w:bCs/>
-        </w:rPr>
-        <w:t>dev</w:t>
-      </w:r>
-      <w:proofErr w:type="spellEnd"/>
-      <w:r>
-        <w:rPr>
-          <w:rStyle w:val="spellingerror"/>
-          <w:rFonts w:cs="Segoe UI"/>
-          <w:bCs/>
-        </w:rPr>
-        <w:t xml:space="preserve"> branch</w:t>
+        <w:t>Checkout the dev branch</w:t>
       </w:r>
     </w:p>
     <w:p>
@@ -1022,33 +811,13 @@
           <w:b/>
         </w:rPr>
       </w:pPr>
-      <w:proofErr w:type="spellStart"/>
-      <w:proofErr w:type="gramStart"/>
       <w:r>
         <w:rPr>
           <w:rStyle w:val="spellingerror"/>
           <w:b/>
         </w:rPr>
-        <w:t>git</w:t>
-      </w:r>
-      <w:proofErr w:type="spellEnd"/>
-      <w:proofErr w:type="gramEnd"/>
-      <w:r>
-        <w:rPr>
-          <w:rStyle w:val="spellingerror"/>
-          <w:b/>
-        </w:rPr>
-        <w:t xml:space="preserve"> checkout –b </w:t>
-      </w:r>
-      <w:proofErr w:type="spellStart"/>
-      <w:r>
-        <w:rPr>
-          <w:rStyle w:val="spellingerror"/>
-          <w:b/>
-        </w:rPr>
-        <w:t>dev</w:t>
-      </w:r>
-      <w:proofErr w:type="spellEnd"/>
+        <w:t>git checkout –b dev</w:t>
+      </w:r>
     </w:p>
     <w:p>
       <w:pPr>
@@ -1151,7 +920,6 @@
         </w:rPr>
         <w:t> </w:t>
       </w:r>
-      <w:proofErr w:type="spellStart"/>
       <w:r>
         <w:rPr>
           <w:rStyle w:val="spellingerror"/>
@@ -1159,7 +927,6 @@
         </w:rPr>
         <w:t>Src</w:t>
       </w:r>
-      <w:proofErr w:type="spellEnd"/>
       <w:r>
         <w:rPr>
           <w:rStyle w:val="apple-converted-space"/>
@@ -1191,7 +958,6 @@
         </w:rPr>
         <w:t>Location: \azure-</w:t>
       </w:r>
-      <w:proofErr w:type="spellStart"/>
       <w:r>
         <w:rPr>
           <w:rStyle w:val="spellingerror"/>
@@ -1199,7 +965,6 @@
         </w:rPr>
         <w:t>sdk</w:t>
       </w:r>
-      <w:proofErr w:type="spellEnd"/>
       <w:r>
         <w:rPr>
           <w:rStyle w:val="normaltextrun"/>
@@ -1207,7 +972,6 @@
         </w:rPr>
         <w:t>-for-net\</w:t>
       </w:r>
-      <w:proofErr w:type="spellStart"/>
       <w:r>
         <w:rPr>
           <w:rStyle w:val="spellingerror"/>
@@ -1215,7 +979,6 @@
         </w:rPr>
         <w:t>src</w:t>
       </w:r>
-      <w:proofErr w:type="spellEnd"/>
       <w:r>
         <w:rPr>
           <w:rStyle w:val="normaltextrun"/>
@@ -1278,7 +1041,6 @@
         </w:rPr>
         <w:t> </w:t>
       </w:r>
-      <w:proofErr w:type="spellStart"/>
       <w:r>
         <w:rPr>
           <w:rStyle w:val="spellingerror"/>
@@ -1286,7 +1048,6 @@
         </w:rPr>
         <w:t>Devs</w:t>
       </w:r>
-      <w:proofErr w:type="spellEnd"/>
       <w:r>
         <w:rPr>
           <w:rStyle w:val="apple-converted-space"/>
@@ -1318,7 +1079,6 @@
         </w:rPr>
         <w:t>Location: \azure-</w:t>
       </w:r>
-      <w:proofErr w:type="spellStart"/>
       <w:r>
         <w:rPr>
           <w:rStyle w:val="spellingerror"/>
@@ -1326,7 +1086,6 @@
         </w:rPr>
         <w:t>sdk</w:t>
       </w:r>
-      <w:proofErr w:type="spellEnd"/>
       <w:r>
         <w:rPr>
           <w:rStyle w:val="normaltextrun"/>
@@ -1342,14 +1101,15 @@
           <w:rStyle w:val="eop"/>
         </w:rPr>
       </w:pPr>
-      <w:bookmarkStart w:id="1" w:name="_Toc406080627"/>
+      <w:bookmarkStart w:id="1" w:name="_Toc406080628"/>
+      <w:bookmarkStart w:id="2" w:name="_Toc406342004"/>
       <w:r>
         <w:rPr>
           <w:rStyle w:val="eop"/>
         </w:rPr>
         <w:t>Working in local code base</w:t>
       </w:r>
-      <w:bookmarkEnd w:id="1"/>
+      <w:bookmarkEnd w:id="2"/>
     </w:p>
     <w:p>
       <w:pPr>
@@ -1376,7 +1136,6 @@
         </w:rPr>
         <w:t> </w:t>
       </w:r>
-      <w:proofErr w:type="spellStart"/>
       <w:r>
         <w:rPr>
           <w:rStyle w:val="spellingerror"/>
@@ -1384,7 +1143,6 @@
         </w:rPr>
         <w:t>Git</w:t>
       </w:r>
-      <w:proofErr w:type="spellEnd"/>
       <w:r>
         <w:rPr>
           <w:rStyle w:val="apple-converted-space"/>
@@ -1397,14 +1155,81 @@
           <w:rStyle w:val="normaltextrun"/>
           <w:rFonts w:ascii="Calibri" w:hAnsi="Calibri" w:cs="Segoe UI"/>
         </w:rPr>
-        <w:t>Repo as below. </w:t>
+        <w:t>Repo as below.</w:t>
       </w:r>
       <w:r>
         <w:rPr>
           <w:rStyle w:val="eop"/>
           <w:rFonts w:ascii="Calibri" w:hAnsi="Calibri" w:cs="Segoe UI"/>
         </w:rPr>
-        <w:t> </w:t>
+        <w:br/>
+      </w:r>
+      <w:r>
+        <w:rPr>
+          <w:rFonts w:ascii="Calibri" w:hAnsi="Calibri" w:cs="Segoe UI"/>
+          <w:noProof/>
+        </w:rPr>
+        <w:drawing>
+          <wp:inline distT="0" distB="0" distL="0" distR="0" wp14:anchorId="43C678A5" wp14:editId="300F32FA">
+            <wp:extent cx="4000500" cy="3324226"/>
+            <wp:effectExtent l="0" t="0" r="0" b="9525"/>
+            <wp:docPr id="1032" name="Picture 8" descr="Image"/>
+            <wp:cNvGraphicFramePr>
+              <a:graphicFrameLocks xmlns:a="http://schemas.openxmlformats.org/drawingml/2006/main" noChangeAspect="1"/>
+            </wp:cNvGraphicFramePr>
+            <a:graphic xmlns:a="http://schemas.openxmlformats.org/drawingml/2006/main">
+              <a:graphicData uri="http://schemas.openxmlformats.org/drawingml/2006/picture">
+                <pic:pic xmlns:pic="http://schemas.openxmlformats.org/drawingml/2006/picture">
+                  <pic:nvPicPr>
+                    <pic:cNvPr id="1032" name="Picture 8" descr="Image"/>
+                    <pic:cNvPicPr>
+                      <a:picLocks noChangeAspect="1" noChangeArrowheads="1"/>
+                    </pic:cNvPicPr>
+                  </pic:nvPicPr>
+                  <pic:blipFill>
+                    <a:blip r:embed="rId13">
+                      <a:extLst>
+                        <a:ext uri="{28A0092B-C50C-407E-A947-70E740481C1C}">
+                          <a14:useLocalDpi xmlns:a14="http://schemas.microsoft.com/office/drawing/2010/main" val="0"/>
+                        </a:ext>
+                      </a:extLst>
+                    </a:blip>
+                    <a:srcRect/>
+                    <a:stretch>
+                      <a:fillRect/>
+                    </a:stretch>
+                  </pic:blipFill>
+                  <pic:spPr bwMode="auto">
+                    <a:xfrm>
+                      <a:off x="0" y="0"/>
+                      <a:ext cx="4000500" cy="3324226"/>
+                    </a:xfrm>
+                    <a:prstGeom prst="rect">
+                      <a:avLst/>
+                    </a:prstGeom>
+                    <a:noFill/>
+                    <a:extLst>
+                      <a:ext uri="{909E8E84-426E-40DD-AFC4-6F175D3DCCD1}">
+                        <a14:hiddenFill xmlns:a14="http://schemas.microsoft.com/office/drawing/2010/main">
+                          <a:solidFill>
+                            <a:srgbClr val="FFFFFF"/>
+                          </a:solidFill>
+                        </a14:hiddenFill>
+                      </a:ext>
+                    </a:extLst>
+                  </pic:spPr>
+                </pic:pic>
+              </a:graphicData>
+            </a:graphic>
+          </wp:inline>
+        </w:drawing>
+      </w:r>
+      <w:r>
+        <w:rPr>
+          <w:rStyle w:val="eop"/>
+          <w:rFonts w:ascii="Calibri" w:hAnsi="Calibri" w:cs="Segoe UI"/>
+        </w:rPr>
+        <w:br/>
       </w:r>
     </w:p>
     <w:p>
@@ -1594,6 +1419,7 @@
           <w:rStyle w:val="normaltextrun"/>
           <w:rFonts w:ascii="Calibri" w:hAnsi="Calibri" w:cs="Segoe UI"/>
         </w:rPr>
+        <w:lastRenderedPageBreak/>
         <w:t>Commit locally to your repo. This will only check this into your local repo on your machine but does not sync with GitHub repo on the server yet</w:t>
       </w:r>
       <w:r>
@@ -1632,9 +1458,8 @@
         <w:rPr>
           <w:noProof/>
         </w:rPr>
-        <w:lastRenderedPageBreak/>
         <w:drawing>
-          <wp:inline distT="0" distB="0" distL="0" distR="0" wp14:anchorId="435ED6AB" wp14:editId="768E5C34">
+          <wp:inline distT="0" distB="0" distL="0" distR="0" wp14:anchorId="52235CE9" wp14:editId="31B04A69">
             <wp:extent cx="4591050" cy="4486275"/>
             <wp:effectExtent l="0" t="0" r="0" b="9525"/>
             <wp:docPr id="1" name="Picture 1"/>
@@ -1649,7 +1474,7 @@
                     <pic:cNvPicPr/>
                   </pic:nvPicPr>
                   <pic:blipFill>
-                    <a:blip r:embed="rId13"/>
+                    <a:blip r:embed="rId14"/>
                     <a:stretch>
                       <a:fillRect/>
                     </a:stretch>
@@ -1683,11 +1508,12 @@
       <w:pPr>
         <w:pStyle w:val="Heading1"/>
       </w:pPr>
-      <w:bookmarkStart w:id="2" w:name="_Toc406080628"/>
+      <w:bookmarkStart w:id="3" w:name="_Toc406342005"/>
+      <w:bookmarkEnd w:id="1"/>
       <w:r>
         <w:t>Building and Running Tests</w:t>
       </w:r>
-      <w:bookmarkEnd w:id="2"/>
+      <w:bookmarkEnd w:id="3"/>
     </w:p>
     <w:p>
       <w:pPr>
@@ -1739,7 +1565,6 @@
         </w:rPr>
         <w:t> </w:t>
       </w:r>
-      <w:proofErr w:type="spellStart"/>
       <w:r>
         <w:rPr>
           <w:rStyle w:val="spellingerror"/>
@@ -1750,7 +1575,6 @@
         </w:rPr>
         <w:t>src</w:t>
       </w:r>
-      <w:proofErr w:type="spellEnd"/>
       <w:r>
         <w:rPr>
           <w:rStyle w:val="apple-converted-space"/>
@@ -1781,7 +1605,6 @@
         </w:rPr>
         <w:t> </w:t>
       </w:r>
-      <w:proofErr w:type="spellStart"/>
       <w:r>
         <w:rPr>
           <w:rStyle w:val="spellingerror"/>
@@ -1792,7 +1615,6 @@
         </w:rPr>
         <w:t>Github</w:t>
       </w:r>
-      <w:proofErr w:type="spellEnd"/>
       <w:r>
         <w:rPr>
           <w:rStyle w:val="apple-converted-space"/>
@@ -1817,122 +1639,40 @@
     <w:p>
       <w:pPr>
         <w:rPr>
+          <w:rStyle w:val="eop"/>
+          <w:rFonts w:ascii="Calibri" w:hAnsi="Calibri"/>
+          <w:i/>
+          <w:color w:val="000000"/>
+          <w:sz w:val="23"/>
+          <w:szCs w:val="23"/>
+        </w:rPr>
+      </w:pPr>
+      <w:r>
+        <w:rPr>
           <w:rStyle w:val="normaltextrun"/>
           <w:rFonts w:ascii="Calibri" w:hAnsi="Calibri"/>
           <w:i/>
           <w:color w:val="000000"/>
         </w:rPr>
-      </w:pPr>
-      <w:proofErr w:type="spellStart"/>
-      <w:proofErr w:type="gramStart"/>
-      <w:r>
-        <w:rPr>
-          <w:rStyle w:val="normaltextrun"/>
+        <w:t>d:\Github\azure-sdk-for-net&gt;msbuild HDInsightLibraries.msbuild /</w:t>
+      </w:r>
+      <w:r>
+        <w:rPr>
+          <w:rStyle w:val="spellingerror"/>
           <w:rFonts w:ascii="Calibri" w:hAnsi="Calibri"/>
           <w:i/>
           <w:color w:val="000000"/>
         </w:rPr>
-        <w:t>msbuild</w:t>
-      </w:r>
-      <w:proofErr w:type="spellEnd"/>
-      <w:proofErr w:type="gramEnd"/>
-      <w:r>
-        <w:rPr>
-          <w:rStyle w:val="normaltextrun"/>
+        <w:t>t:DeveloperBuild;BuildPackages</w:t>
+      </w:r>
+      <w:r>
+        <w:rPr>
+          <w:rStyle w:val="eop"/>
           <w:rFonts w:ascii="Calibri" w:hAnsi="Calibri"/>
           <w:i/>
           <w:color w:val="000000"/>
         </w:rPr>
-        <w:t xml:space="preserve"> </w:t>
-      </w:r>
-      <w:proofErr w:type="spellStart"/>
-      <w:r>
-        <w:rPr>
-          <w:rStyle w:val="normaltextrun"/>
-          <w:rFonts w:ascii="Calibri" w:hAnsi="Calibri"/>
-          <w:i/>
-          <w:color w:val="000000"/>
-        </w:rPr>
-        <w:t>libraries.msbuild</w:t>
-      </w:r>
-      <w:proofErr w:type="spellEnd"/>
-      <w:r>
-        <w:rPr>
-          <w:rStyle w:val="normaltextrun"/>
-          <w:rFonts w:ascii="Calibri" w:hAnsi="Calibri"/>
-          <w:i/>
-          <w:color w:val="000000"/>
-        </w:rPr>
-        <w:t xml:space="preserve">  /</w:t>
-      </w:r>
-      <w:proofErr w:type="spellStart"/>
-      <w:r>
-        <w:rPr>
-          <w:rStyle w:val="normaltextrun"/>
-          <w:rFonts w:ascii="Calibri" w:hAnsi="Calibri"/>
-          <w:i/>
-          <w:color w:val="000000"/>
-        </w:rPr>
-        <w:t>t:DeveloperBuild;BuildPackages</w:t>
-      </w:r>
-      <w:proofErr w:type="spellEnd"/>
-      <w:r>
-        <w:rPr>
-          <w:rStyle w:val="normaltextrun"/>
-          <w:rFonts w:ascii="Calibri" w:hAnsi="Calibri"/>
-          <w:i/>
-          <w:color w:val="000000"/>
-        </w:rPr>
-        <w:t xml:space="preserve"> /</w:t>
-      </w:r>
-      <w:proofErr w:type="spellStart"/>
-      <w:r>
-        <w:rPr>
-          <w:rStyle w:val="normaltextrun"/>
-          <w:rFonts w:ascii="Calibri" w:hAnsi="Calibri"/>
-          <w:i/>
-          <w:color w:val="000000"/>
-        </w:rPr>
-        <w:t>p:ProductSourceFolder</w:t>
-      </w:r>
-      <w:proofErr w:type="spellEnd"/>
-      <w:r>
-        <w:rPr>
-          <w:rStyle w:val="normaltextrun"/>
-          <w:rFonts w:ascii="Calibri" w:hAnsi="Calibri"/>
-          <w:i/>
-          <w:color w:val="000000"/>
-        </w:rPr>
-        <w:t>="</w:t>
-      </w:r>
-      <w:proofErr w:type="spellStart"/>
-      <w:r>
-        <w:rPr>
-          <w:rStyle w:val="normaltextrun"/>
-          <w:rFonts w:ascii="Calibri" w:hAnsi="Calibri"/>
-          <w:i/>
-          <w:color w:val="000000"/>
-        </w:rPr>
-        <w:t>src</w:t>
-      </w:r>
-      <w:proofErr w:type="spellEnd"/>
-      <w:r>
-        <w:rPr>
-          <w:rStyle w:val="normaltextrun"/>
-          <w:rFonts w:ascii="Calibri" w:hAnsi="Calibri"/>
-          <w:i/>
-          <w:color w:val="000000"/>
-        </w:rPr>
-        <w:t>\HDInsight" /p:ManagementLibrariesSolution="HDInsightManagementLibraries.sln</w:t>
-      </w:r>
-      <w:r>
-        <w:rPr>
-          <w:rStyle w:val="normaltextrun"/>
-          <w:rFonts w:ascii="Calibri" w:hAnsi="Calibri"/>
-          <w:i/>
-          <w:color w:val="000000"/>
-        </w:rPr>
-        <w:t>”</w:t>
+        <w:t> </w:t>
       </w:r>
     </w:p>
     <w:p>
@@ -1959,21 +1699,7 @@
         <w:rPr>
           <w:rFonts w:ascii="Calibri" w:eastAsia="Times New Roman" w:hAnsi="Calibri" w:cs="Segoe UI"/>
         </w:rPr>
-        <w:t>Run unit tests on your local </w:t>
-      </w:r>
-      <w:proofErr w:type="spellStart"/>
-      <w:r>
-        <w:rPr>
-          <w:rFonts w:ascii="Calibri" w:eastAsia="Times New Roman" w:hAnsi="Calibri" w:cs="Segoe UI"/>
-        </w:rPr>
-        <w:t>Github</w:t>
-      </w:r>
-      <w:proofErr w:type="spellEnd"/>
-      <w:r>
-        <w:rPr>
-          <w:rFonts w:ascii="Calibri" w:eastAsia="Times New Roman" w:hAnsi="Calibri" w:cs="Segoe UI"/>
-        </w:rPr>
-        <w:t> repo on your box </w:t>
+        <w:t>Run unit tests on your local Github repo on your box </w:t>
       </w:r>
     </w:p>
     <w:p>
@@ -1981,13 +1707,12 @@
         <w:spacing w:after="0" w:line="240" w:lineRule="auto"/>
         <w:textAlignment w:val="baseline"/>
         <w:rPr>
-          <w:rStyle w:val="eop"/>
+          <w:rStyle w:val="spellingerror"/>
           <w:rFonts w:ascii="Calibri" w:hAnsi="Calibri"/>
+          <w:i/>
           <w:color w:val="000000"/>
         </w:rPr>
       </w:pPr>
-      <w:proofErr w:type="spellStart"/>
-      <w:proofErr w:type="gramStart"/>
       <w:r>
         <w:rPr>
           <w:rStyle w:val="normaltextrun"/>
@@ -1995,117 +1720,820 @@
           <w:i/>
           <w:color w:val="000000"/>
         </w:rPr>
-        <w:t>msbuild</w:t>
-      </w:r>
-      <w:proofErr w:type="spellEnd"/>
-      <w:proofErr w:type="gramEnd"/>
-      <w:r>
-        <w:rPr>
-          <w:rStyle w:val="normaltextrun"/>
+        <w:t>d:\Github\azure-sdk-for-net&gt;msbuild HDInsightLibraries.msbuild /</w:t>
+      </w:r>
+      <w:r>
+        <w:rPr>
+          <w:rStyle w:val="spellingerror"/>
           <w:rFonts w:ascii="Calibri" w:hAnsi="Calibri"/>
           <w:i/>
           <w:color w:val="000000"/>
         </w:rPr>
-        <w:t xml:space="preserve"> </w:t>
-      </w:r>
-      <w:proofErr w:type="spellStart"/>
-      <w:r>
-        <w:rPr>
-          <w:rStyle w:val="normaltextrun"/>
+        <w:t>t:RunTests</w:t>
+      </w:r>
+    </w:p>
+    <w:p>
+      <w:pPr>
+        <w:spacing w:after="0" w:line="240" w:lineRule="auto"/>
+        <w:textAlignment w:val="baseline"/>
+        <w:rPr>
+          <w:rStyle w:val="spellingerror"/>
           <w:rFonts w:ascii="Calibri" w:hAnsi="Calibri"/>
           <w:i/>
           <w:color w:val="000000"/>
         </w:rPr>
-        <w:t>libraries.msbuild</w:t>
-      </w:r>
-      <w:proofErr w:type="spellEnd"/>
-      <w:r>
-        <w:rPr>
-          <w:rStyle w:val="normaltextrun"/>
+      </w:pPr>
+    </w:p>
+    <w:p>
+      <w:pPr>
+        <w:pStyle w:val="Heading1"/>
+      </w:pPr>
+      <w:bookmarkStart w:id="4" w:name="_Toc406342006"/>
+      <w:r>
+        <w:lastRenderedPageBreak/>
+        <w:t xml:space="preserve">Jenkins </w:t>
+      </w:r>
+      <w:r>
+        <w:t xml:space="preserve">- </w:t>
+      </w:r>
+      <w:r>
+        <w:t>Kicking off a new build and checking the state</w:t>
+      </w:r>
+      <w:bookmarkEnd w:id="4"/>
+    </w:p>
+    <w:p>
+      <w:pPr>
+        <w:spacing w:after="0" w:line="240" w:lineRule="auto"/>
+        <w:textAlignment w:val="baseline"/>
+        <w:rPr>
+          <w:rFonts w:ascii="Calibri" w:hAnsi="Calibri"/>
+          <w:color w:val="000000"/>
+        </w:rPr>
+      </w:pPr>
+      <w:r>
+        <w:rPr>
+          <w:rFonts w:ascii="Calibri" w:hAnsi="Calibri"/>
+          <w:color w:val="000000"/>
+        </w:rPr>
+        <w:t>Continuous integration has been setup for HDInsight code base in Jenkins. Once your code changes are checked into your GitHub fork/ branch, you can kick off a Jenkins job to build, publish and run unit tests as follows: </w:t>
+      </w:r>
+    </w:p>
+    <w:p>
+      <w:pPr>
+        <w:spacing w:after="0" w:line="240" w:lineRule="auto"/>
+        <w:textAlignment w:val="baseline"/>
+        <w:rPr>
+          <w:rFonts w:ascii="Calibri" w:hAnsi="Calibri"/>
+          <w:color w:val="000000"/>
+        </w:rPr>
+      </w:pPr>
+    </w:p>
+    <w:p>
+      <w:pPr>
+        <w:spacing w:after="0" w:line="240" w:lineRule="auto"/>
+        <w:textAlignment w:val="baseline"/>
+      </w:pPr>
+      <w:r>
+        <w:rPr>
+          <w:rFonts w:ascii="Calibri" w:hAnsi="Calibri"/>
+          <w:color w:val="000000"/>
+        </w:rPr>
+        <w:t xml:space="preserve">Jenkins Site: </w:t>
+      </w:r>
+      <w:r>
+        <w:rPr>
+          <w:rStyle w:val="apple-converted-space"/>
+          <w:rFonts w:ascii="Calibri" w:hAnsi="Calibri"/>
+          <w:color w:val="000000"/>
+        </w:rPr>
+        <w:t> </w:t>
+      </w:r>
+      <w:hyperlink r:id="rId15" w:history="1">
+        <w:r>
+          <w:rPr>
+            <w:rStyle w:val="normaltextrun"/>
+            <w:rFonts w:ascii="Calibri" w:hAnsi="Calibri" w:cs="Segoe UI"/>
+            <w:color w:val="0563C1"/>
+            <w:u w:val="single"/>
+          </w:rPr>
+          <w:t>http://azuresdkci.cloudapp.net/</w:t>
+        </w:r>
+      </w:hyperlink>
+    </w:p>
+    <w:p>
+      <w:pPr>
+        <w:spacing w:after="0" w:line="240" w:lineRule="auto"/>
+        <w:textAlignment w:val="baseline"/>
+        <w:rPr>
+          <w:rFonts w:ascii="Calibri" w:hAnsi="Calibri"/>
+          <w:color w:val="000000"/>
+        </w:rPr>
+      </w:pPr>
+      <w:r>
+        <w:rPr>
+          <w:rFonts w:ascii="Calibri" w:hAnsi="Calibri"/>
+          <w:color w:val="000000"/>
+        </w:rPr>
+        <w:t>Choose HDInsight tab for build jobs : </w:t>
+      </w:r>
+      <w:hyperlink r:id="rId16" w:history="1">
+        <w:r>
+          <w:rPr>
+            <w:rStyle w:val="Hyperlink"/>
+            <w:rFonts w:ascii="Calibri" w:hAnsi="Calibri"/>
+          </w:rPr>
+          <w:t>http://azuresdkci.cloudapp.net/view/9-HDInsight/</w:t>
+        </w:r>
+      </w:hyperlink>
+      <w:r>
+        <w:t> </w:t>
+      </w:r>
+    </w:p>
+    <w:p>
+      <w:pPr>
+        <w:numPr>
+          <w:ilvl w:val="0"/>
+          <w:numId w:val="34"/>
+        </w:numPr>
+        <w:spacing w:after="0" w:line="240" w:lineRule="auto"/>
+        <w:textAlignment w:val="baseline"/>
+        <w:rPr>
+          <w:rFonts w:ascii="Calibri" w:hAnsi="Calibri"/>
+          <w:color w:val="000000"/>
+        </w:rPr>
+      </w:pPr>
+      <w:r>
+        <w:rPr>
+          <w:rFonts w:ascii="Calibri" w:hAnsi="Calibri"/>
+          <w:color w:val="000000"/>
+        </w:rPr>
+        <w:t>Go to the http://azuresdkci.cloudapp.net/view/9-HDInsight/job/azure-sdk-for-hdinsight-dev-full/ </w:t>
+      </w:r>
+    </w:p>
+    <w:p>
+      <w:pPr>
+        <w:numPr>
+          <w:ilvl w:val="0"/>
+          <w:numId w:val="35"/>
+        </w:numPr>
+        <w:spacing w:after="0" w:line="240" w:lineRule="auto"/>
+        <w:textAlignment w:val="baseline"/>
+        <w:rPr>
+          <w:rFonts w:ascii="Calibri" w:hAnsi="Calibri"/>
+          <w:color w:val="000000"/>
+        </w:rPr>
+      </w:pPr>
+      <w:r>
+        <w:rPr>
+          <w:rFonts w:ascii="Calibri" w:hAnsi="Calibri"/>
+          <w:color w:val="000000"/>
+        </w:rPr>
+        <w:t>Choose </w:t>
+      </w:r>
+      <w:r>
+        <w:rPr>
+          <w:rFonts w:ascii="Calibri" w:hAnsi="Calibri"/>
+          <w:b/>
+          <w:bCs/>
+          <w:color w:val="000000"/>
+        </w:rPr>
+        <w:t>Build with Parameters</w:t>
+      </w:r>
+      <w:r>
+        <w:rPr>
+          <w:rFonts w:ascii="Calibri" w:hAnsi="Calibri"/>
+          <w:color w:val="000000"/>
+        </w:rPr>
+        <w:t> and provide the parameters for branch and your fork and click Build </w:t>
+      </w:r>
+      <w:r>
+        <w:rPr>
+          <w:rFonts w:ascii="Calibri" w:hAnsi="Calibri"/>
+          <w:color w:val="000000"/>
+        </w:rPr>
+        <w:br/>
+      </w:r>
+      <w:r>
+        <w:rPr>
+          <w:rFonts w:ascii="Calibri" w:hAnsi="Calibri"/>
+          <w:noProof/>
+          <w:color w:val="000000"/>
+        </w:rPr>
+        <w:drawing>
+          <wp:inline distT="0" distB="0" distL="0" distR="0" wp14:anchorId="355DA267" wp14:editId="642C0715">
+            <wp:extent cx="5943600" cy="3639820"/>
+            <wp:effectExtent l="0" t="0" r="0" b="0"/>
+            <wp:docPr id="1026" name="Picture 2" descr="Image"/>
+            <wp:cNvGraphicFramePr>
+              <a:graphicFrameLocks xmlns:a="http://schemas.openxmlformats.org/drawingml/2006/main" noChangeAspect="1"/>
+            </wp:cNvGraphicFramePr>
+            <a:graphic xmlns:a="http://schemas.openxmlformats.org/drawingml/2006/main">
+              <a:graphicData uri="http://schemas.openxmlformats.org/drawingml/2006/picture">
+                <pic:pic xmlns:pic="http://schemas.openxmlformats.org/drawingml/2006/picture">
+                  <pic:nvPicPr>
+                    <pic:cNvPr id="1026" name="Picture 2" descr="Image"/>
+                    <pic:cNvPicPr>
+                      <a:picLocks noChangeAspect="1" noChangeArrowheads="1"/>
+                    </pic:cNvPicPr>
+                  </pic:nvPicPr>
+                  <pic:blipFill>
+                    <a:blip r:embed="rId17">
+                      <a:extLst>
+                        <a:ext uri="{28A0092B-C50C-407E-A947-70E740481C1C}">
+                          <a14:useLocalDpi xmlns:a14="http://schemas.microsoft.com/office/drawing/2010/main" val="0"/>
+                        </a:ext>
+                      </a:extLst>
+                    </a:blip>
+                    <a:srcRect/>
+                    <a:stretch>
+                      <a:fillRect/>
+                    </a:stretch>
+                  </pic:blipFill>
+                  <pic:spPr bwMode="auto">
+                    <a:xfrm>
+                      <a:off x="0" y="0"/>
+                      <a:ext cx="5943600" cy="3639820"/>
+                    </a:xfrm>
+                    <a:prstGeom prst="rect">
+                      <a:avLst/>
+                    </a:prstGeom>
+                    <a:noFill/>
+                    <a:extLst/>
+                  </pic:spPr>
+                </pic:pic>
+              </a:graphicData>
+            </a:graphic>
+          </wp:inline>
+        </w:drawing>
+      </w:r>
+      <w:r>
+        <w:rPr>
+          <w:rFonts w:ascii="Calibri" w:hAnsi="Calibri"/>
+          <w:color w:val="000000"/>
+        </w:rPr>
+        <w:br/>
+      </w:r>
+    </w:p>
+    <w:p>
+      <w:pPr>
+        <w:numPr>
+          <w:ilvl w:val="0"/>
+          <w:numId w:val="36"/>
+        </w:numPr>
+        <w:spacing w:after="0" w:line="240" w:lineRule="auto"/>
+        <w:textAlignment w:val="baseline"/>
+        <w:rPr>
+          <w:rFonts w:ascii="Calibri" w:hAnsi="Calibri"/>
+          <w:color w:val="000000"/>
+        </w:rPr>
+      </w:pPr>
+      <w:r>
+        <w:rPr>
+          <w:rFonts w:ascii="Calibri" w:hAnsi="Calibri"/>
+          <w:color w:val="000000"/>
+        </w:rPr>
+        <w:t>Check status of the build: </w:t>
+      </w:r>
+    </w:p>
+    <w:p>
+      <w:pPr>
+        <w:numPr>
+          <w:ilvl w:val="1"/>
+          <w:numId w:val="36"/>
+        </w:numPr>
+        <w:spacing w:after="0" w:line="240" w:lineRule="auto"/>
+        <w:textAlignment w:val="baseline"/>
+        <w:rPr>
+          <w:rFonts w:ascii="Calibri" w:hAnsi="Calibri"/>
+          <w:color w:val="000000"/>
+        </w:rPr>
+      </w:pPr>
+      <w:r>
+        <w:rPr>
+          <w:rFonts w:ascii="Calibri" w:hAnsi="Calibri"/>
+          <w:color w:val="000000"/>
+        </w:rPr>
+        <w:t>You can check the status of the build in the Jenkins website. Below is a passing build where the build ran with no errors and packages were published and will be available when you click Build Artifacts and also note that unit tests passed with no failures.</w:t>
+      </w:r>
+      <w:r>
+        <w:rPr>
+          <w:rFonts w:ascii="Calibri" w:hAnsi="Calibri"/>
+          <w:color w:val="000000"/>
+        </w:rPr>
+        <w:br/>
+      </w:r>
+      <w:r>
+        <w:rPr>
+          <w:rFonts w:ascii="Calibri" w:hAnsi="Calibri"/>
+          <w:noProof/>
+          <w:color w:val="000000"/>
+        </w:rPr>
+        <w:lastRenderedPageBreak/>
+        <w:drawing>
+          <wp:inline distT="0" distB="0" distL="0" distR="0" wp14:anchorId="08189D47" wp14:editId="33566ECE">
+            <wp:extent cx="4696288" cy="2476500"/>
+            <wp:effectExtent l="0" t="0" r="9525" b="0"/>
+            <wp:docPr id="1028" name="Picture 4" descr="Image"/>
+            <wp:cNvGraphicFramePr>
+              <a:graphicFrameLocks xmlns:a="http://schemas.openxmlformats.org/drawingml/2006/main" noChangeAspect="1"/>
+            </wp:cNvGraphicFramePr>
+            <a:graphic xmlns:a="http://schemas.openxmlformats.org/drawingml/2006/main">
+              <a:graphicData uri="http://schemas.openxmlformats.org/drawingml/2006/picture">
+                <pic:pic xmlns:pic="http://schemas.openxmlformats.org/drawingml/2006/picture">
+                  <pic:nvPicPr>
+                    <pic:cNvPr id="1028" name="Picture 4" descr="Image"/>
+                    <pic:cNvPicPr>
+                      <a:picLocks noChangeAspect="1" noChangeArrowheads="1"/>
+                    </pic:cNvPicPr>
+                  </pic:nvPicPr>
+                  <pic:blipFill>
+                    <a:blip r:embed="rId18">
+                      <a:extLst>
+                        <a:ext uri="{28A0092B-C50C-407E-A947-70E740481C1C}">
+                          <a14:useLocalDpi xmlns:a14="http://schemas.microsoft.com/office/drawing/2010/main" val="0"/>
+                        </a:ext>
+                      </a:extLst>
+                    </a:blip>
+                    <a:srcRect/>
+                    <a:stretch>
+                      <a:fillRect/>
+                    </a:stretch>
+                  </pic:blipFill>
+                  <pic:spPr bwMode="auto">
+                    <a:xfrm>
+                      <a:off x="0" y="0"/>
+                      <a:ext cx="4706615" cy="2481946"/>
+                    </a:xfrm>
+                    <a:prstGeom prst="rect">
+                      <a:avLst/>
+                    </a:prstGeom>
+                    <a:noFill/>
+                    <a:extLst/>
+                  </pic:spPr>
+                </pic:pic>
+              </a:graphicData>
+            </a:graphic>
+          </wp:inline>
+        </w:drawing>
+      </w:r>
+      <w:r>
+        <w:rPr>
+          <w:rFonts w:ascii="Calibri" w:hAnsi="Calibri"/>
+          <w:color w:val="000000"/>
+        </w:rPr>
+        <w:br/>
+      </w:r>
+      <w:r>
+        <w:rPr>
+          <w:rFonts w:ascii="Calibri" w:hAnsi="Calibri"/>
+          <w:color w:val="000000"/>
+        </w:rPr>
+        <w:br/>
+      </w:r>
+      <w:r>
+        <w:rPr>
+          <w:rFonts w:ascii="Calibri" w:hAnsi="Calibri"/>
+          <w:noProof/>
+          <w:color w:val="000000"/>
+        </w:rPr>
+        <w:drawing>
+          <wp:inline distT="0" distB="0" distL="0" distR="0" wp14:anchorId="15E5AFA7" wp14:editId="279052D7">
+            <wp:extent cx="5114925" cy="1957989"/>
+            <wp:effectExtent l="0" t="0" r="0" b="4445"/>
+            <wp:docPr id="1030" name="Picture 6" descr="Image"/>
+            <wp:cNvGraphicFramePr>
+              <a:graphicFrameLocks xmlns:a="http://schemas.openxmlformats.org/drawingml/2006/main" noChangeAspect="1"/>
+            </wp:cNvGraphicFramePr>
+            <a:graphic xmlns:a="http://schemas.openxmlformats.org/drawingml/2006/main">
+              <a:graphicData uri="http://schemas.openxmlformats.org/drawingml/2006/picture">
+                <pic:pic xmlns:pic="http://schemas.openxmlformats.org/drawingml/2006/picture">
+                  <pic:nvPicPr>
+                    <pic:cNvPr id="1030" name="Picture 6" descr="Image"/>
+                    <pic:cNvPicPr>
+                      <a:picLocks noChangeAspect="1" noChangeArrowheads="1"/>
+                    </pic:cNvPicPr>
+                  </pic:nvPicPr>
+                  <pic:blipFill>
+                    <a:blip r:embed="rId19">
+                      <a:extLst>
+                        <a:ext uri="{28A0092B-C50C-407E-A947-70E740481C1C}">
+                          <a14:useLocalDpi xmlns:a14="http://schemas.microsoft.com/office/drawing/2010/main" val="0"/>
+                        </a:ext>
+                      </a:extLst>
+                    </a:blip>
+                    <a:srcRect/>
+                    <a:stretch>
+                      <a:fillRect/>
+                    </a:stretch>
+                  </pic:blipFill>
+                  <pic:spPr bwMode="auto">
+                    <a:xfrm>
+                      <a:off x="0" y="0"/>
+                      <a:ext cx="5150578" cy="1971637"/>
+                    </a:xfrm>
+                    <a:prstGeom prst="rect">
+                      <a:avLst/>
+                    </a:prstGeom>
+                    <a:noFill/>
+                    <a:extLst/>
+                  </pic:spPr>
+                </pic:pic>
+              </a:graphicData>
+            </a:graphic>
+          </wp:inline>
+        </w:drawing>
+      </w:r>
+      <w:r>
+        <w:rPr>
+          <w:rFonts w:ascii="Calibri" w:hAnsi="Calibri"/>
+          <w:color w:val="000000"/>
+        </w:rPr>
+        <w:br/>
+      </w:r>
+    </w:p>
+    <w:p>
+      <w:pPr>
+        <w:numPr>
+          <w:ilvl w:val="1"/>
+          <w:numId w:val="36"/>
+        </w:numPr>
+        <w:spacing w:after="0" w:line="240" w:lineRule="auto"/>
+        <w:textAlignment w:val="baseline"/>
+        <w:rPr>
+          <w:rFonts w:ascii="Calibri" w:hAnsi="Calibri"/>
+          <w:color w:val="000000"/>
+        </w:rPr>
+      </w:pPr>
+      <w:r>
+        <w:rPr>
+          <w:rFonts w:ascii="Calibri" w:hAnsi="Calibri"/>
+          <w:color w:val="000000"/>
+        </w:rPr>
+        <w:t>For a failing build, you can look at Console Output to get the build error logs. </w:t>
+      </w:r>
+    </w:p>
+    <w:p>
+      <w:pPr>
+        <w:numPr>
+          <w:ilvl w:val="1"/>
+          <w:numId w:val="36"/>
+        </w:numPr>
+        <w:spacing w:after="0" w:line="240" w:lineRule="auto"/>
+        <w:textAlignment w:val="baseline"/>
+        <w:rPr>
+          <w:rFonts w:ascii="Calibri" w:hAnsi="Calibri"/>
+          <w:color w:val="000000"/>
+        </w:rPr>
+      </w:pPr>
+      <w:r>
+        <w:rPr>
+          <w:rFonts w:ascii="Calibri" w:hAnsi="Calibri"/>
+          <w:color w:val="000000"/>
+        </w:rPr>
+        <w:t>Email has been configured. So you will also get an automated email from </w:t>
+      </w:r>
+      <w:hyperlink r:id="rId20" w:history="1">
+        <w:r>
+          <w:rPr>
+            <w:rStyle w:val="Hyperlink"/>
+            <w:rFonts w:ascii="Calibri" w:hAnsi="Calibri"/>
+          </w:rPr>
+          <w:t>azuresdkcheckins@gmail.com</w:t>
+        </w:r>
+      </w:hyperlink>
+      <w:r>
+        <w:rPr>
+          <w:rFonts w:ascii="Calibri" w:hAnsi="Calibri"/>
+          <w:color w:val="000000"/>
+        </w:rPr>
+        <w:t> with the build log attached. </w:t>
+      </w:r>
+      <w:r>
+        <w:rPr>
+          <w:rFonts w:ascii="Calibri" w:hAnsi="Calibri"/>
+          <w:color w:val="000000"/>
+        </w:rPr>
+        <w:br/>
+      </w:r>
+      <w:r>
+        <w:rPr>
+          <w:rFonts w:ascii="Calibri" w:hAnsi="Calibri"/>
+          <w:color w:val="000000"/>
+        </w:rPr>
+        <w:t>Ex: email for a failing build from Jenkins </w:t>
+      </w:r>
+      <w:r>
+        <w:rPr>
+          <w:rFonts w:ascii="Calibri" w:hAnsi="Calibri"/>
+          <w:color w:val="000000"/>
+        </w:rPr>
+        <w:br/>
+      </w:r>
+      <w:r>
+        <w:rPr>
+          <w:rFonts w:ascii="Calibri" w:hAnsi="Calibri"/>
+          <w:color w:val="000000"/>
+        </w:rPr>
+        <w:t> </w:t>
+      </w:r>
+      <w:r>
+        <w:rPr>
+          <w:rFonts w:ascii="Calibri" w:hAnsi="Calibri"/>
+          <w:noProof/>
+          <w:color w:val="000000"/>
+        </w:rPr>
+        <mc:AlternateContent>
+          <mc:Choice Requires="wps">
+            <w:drawing>
+              <wp:inline distT="0" distB="0" distL="0" distR="0" wp14:anchorId="66C6CC48" wp14:editId="7397DF9D">
+                <wp:extent cx="4752975" cy="1404620"/>
+                <wp:effectExtent l="0" t="0" r="28575" b="19685"/>
+                <wp:docPr id="217" name="Text Box 2"/>
+                <wp:cNvGraphicFramePr>
+                  <a:graphicFrameLocks xmlns:a="http://schemas.openxmlformats.org/drawingml/2006/main"/>
+                </wp:cNvGraphicFramePr>
+                <a:graphic xmlns:a="http://schemas.openxmlformats.org/drawingml/2006/main">
+                  <a:graphicData uri="http://schemas.microsoft.com/office/word/2010/wordprocessingShape">
+                    <wps:wsp>
+                      <wps:cNvSpPr txBox="1">
+                        <a:spLocks noChangeArrowheads="1"/>
+                      </wps:cNvSpPr>
+                      <wps:spPr bwMode="auto">
+                        <a:xfrm>
+                          <a:off x="0" y="0"/>
+                          <a:ext cx="4752975" cy="1404620"/>
+                        </a:xfrm>
+                        <a:prstGeom prst="rect">
+                          <a:avLst/>
+                        </a:prstGeom>
+                        <a:solidFill>
+                          <a:srgbClr val="FFFFFF"/>
+                        </a:solidFill>
+                        <a:ln w="9525">
+                          <a:solidFill>
+                            <a:srgbClr val="000000"/>
+                          </a:solidFill>
+                          <a:miter lim="800000"/>
+                          <a:headEnd/>
+                          <a:tailEnd/>
+                        </a:ln>
+                      </wps:spPr>
+                      <wps:txbx>
+                        <w:txbxContent>
+                          <w:p>
+                            <w:pPr>
+                              <w:spacing w:after="0" w:line="240" w:lineRule="auto"/>
+                              <w:textAlignment w:val="baseline"/>
+                              <w:rPr>
+                                <w:rFonts w:ascii="Calibri" w:hAnsi="Calibri"/>
+                                <w:color w:val="000000"/>
+                              </w:rPr>
+                            </w:pPr>
+                            <w:r>
+                              <w:rPr>
+                                <w:rFonts w:ascii="Calibri" w:hAnsi="Calibri"/>
+                                <w:color w:val="000000"/>
+                              </w:rPr>
+                              <w:t>Title: azure-sdk-for-hdinsight-dev-full - Build # 20 - Still Failing! </w:t>
+                            </w:r>
+                          </w:p>
+                          <w:p>
+                            <w:pPr>
+                              <w:spacing w:after="0" w:line="240" w:lineRule="auto"/>
+                              <w:textAlignment w:val="baseline"/>
+                              <w:rPr>
+                                <w:rFonts w:ascii="Calibri" w:hAnsi="Calibri"/>
+                                <w:color w:val="000000"/>
+                              </w:rPr>
+                            </w:pPr>
+                            <w:r>
+                              <w:rPr>
+                                <w:rFonts w:ascii="Calibri" w:hAnsi="Calibri"/>
+                                <w:color w:val="000000"/>
+                              </w:rPr>
+                              <w:t> </w:t>
+                            </w:r>
+                          </w:p>
+                          <w:p>
+                            <w:pPr>
+                              <w:spacing w:after="0" w:line="240" w:lineRule="auto"/>
+                              <w:textAlignment w:val="baseline"/>
+                              <w:rPr>
+                                <w:rFonts w:ascii="Calibri" w:hAnsi="Calibri"/>
+                                <w:color w:val="000000"/>
+                              </w:rPr>
+                            </w:pPr>
+                            <w:r>
+                              <w:rPr>
+                                <w:rFonts w:ascii="Calibri" w:hAnsi="Calibri"/>
+                                <w:color w:val="000000"/>
+                              </w:rPr>
+                              <w:t>Body: azure-sdk-for-hdinsight-dev-full - Build # 20 - Still Failing: </w:t>
+                            </w:r>
+                          </w:p>
+                          <w:p>
+                            <w:pPr>
+                              <w:spacing w:after="0" w:line="240" w:lineRule="auto"/>
+                              <w:textAlignment w:val="baseline"/>
+                              <w:rPr>
+                                <w:rFonts w:ascii="Calibri" w:hAnsi="Calibri"/>
+                                <w:color w:val="000000"/>
+                              </w:rPr>
+                            </w:pPr>
+                            <w:r>
+                              <w:rPr>
+                                <w:rFonts w:ascii="Calibri" w:hAnsi="Calibri"/>
+                                <w:color w:val="000000"/>
+                              </w:rPr>
+                              <w:t> </w:t>
+                            </w:r>
+                          </w:p>
+                          <w:p>
+                            <w:pPr>
+                              <w:spacing w:after="0" w:line="240" w:lineRule="auto"/>
+                              <w:textAlignment w:val="baseline"/>
+                              <w:rPr>
+                                <w:rFonts w:ascii="Calibri" w:hAnsi="Calibri"/>
+                                <w:color w:val="000000"/>
+                              </w:rPr>
+                            </w:pPr>
+                            <w:r>
+                              <w:rPr>
+                                <w:rFonts w:ascii="Calibri" w:hAnsi="Calibri"/>
+                                <w:color w:val="000000"/>
+                              </w:rPr>
+                              <w:t>Check console output at </w:t>
+                            </w:r>
+                            <w:hyperlink r:id="rId21" w:history="1">
+                              <w:r>
+                                <w:rPr>
+                                  <w:rStyle w:val="Hyperlink"/>
+                                  <w:rFonts w:ascii="Calibri" w:hAnsi="Calibri"/>
+                                </w:rPr>
+                                <w:t>http://azuresdkci.cloudapp.net:80/job/azure-sdk-for-hdinsight-dev-full/20/</w:t>
+                              </w:r>
+                            </w:hyperlink>
+                            <w:r>
+                              <w:rPr>
+                                <w:rFonts w:ascii="Calibri" w:hAnsi="Calibri"/>
+                                <w:color w:val="000000"/>
+                              </w:rPr>
+                              <w:t> to view the results. </w:t>
+                            </w:r>
+                          </w:p>
+                          <w:p/>
+                        </w:txbxContent>
+                      </wps:txbx>
+                      <wps:bodyPr rot="0" vert="horz" wrap="square" lIns="91440" tIns="45720" rIns="91440" bIns="45720" anchor="t" anchorCtr="0">
+                        <a:spAutoFit/>
+                      </wps:bodyPr>
+                    </wps:wsp>
+                  </a:graphicData>
+                </a:graphic>
+              </wp:inline>
+            </w:drawing>
+          </mc:Choice>
+          <mc:Fallback>
+            <w:pict>
+              <v:shapetype w14:anchorId="66C6CC48" id="_x0000_t202" coordsize="21600,21600" o:spt="202" path="m,l,21600r21600,l21600,xe">
+                <v:stroke joinstyle="miter"/>
+                <v:path gradientshapeok="t" o:connecttype="rect"/>
+              </v:shapetype>
+              <v:shape id="Text Box 2" o:spid="_x0000_s1026" type="#_x0000_t202" style="width:374.25pt;height:110.6pt;visibility:visible;mso-wrap-style:square;mso-left-percent:-10001;mso-top-percent:-10001;mso-position-horizontal:absolute;mso-position-horizontal-relative:char;mso-position-vertical:absolute;mso-position-vertical-relative:line;mso-left-percent:-10001;mso-top-percent:-10001;v-text-anchor:top" o:gfxdata="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">
+                <v:textbox style="mso-fit-shape-to-text:t">
+                  <w:txbxContent>
+                    <w:p>
+                      <w:pPr>
+                        <w:spacing w:after="0" w:line="240" w:lineRule="auto"/>
+                        <w:textAlignment w:val="baseline"/>
+                        <w:rPr>
+                          <w:rFonts w:ascii="Calibri" w:hAnsi="Calibri"/>
+                          <w:color w:val="000000"/>
+                        </w:rPr>
+                      </w:pPr>
+                      <w:r>
+                        <w:rPr>
+                          <w:rFonts w:ascii="Calibri" w:hAnsi="Calibri"/>
+                          <w:color w:val="000000"/>
+                        </w:rPr>
+                        <w:t>Title: azure-sdk-for-hdinsight-dev-full - Build # 20 - Still Failing! </w:t>
+                      </w:r>
+                    </w:p>
+                    <w:p>
+                      <w:pPr>
+                        <w:spacing w:after="0" w:line="240" w:lineRule="auto"/>
+                        <w:textAlignment w:val="baseline"/>
+                        <w:rPr>
+                          <w:rFonts w:ascii="Calibri" w:hAnsi="Calibri"/>
+                          <w:color w:val="000000"/>
+                        </w:rPr>
+                      </w:pPr>
+                      <w:r>
+                        <w:rPr>
+                          <w:rFonts w:ascii="Calibri" w:hAnsi="Calibri"/>
+                          <w:color w:val="000000"/>
+                        </w:rPr>
+                        <w:t> </w:t>
+                      </w:r>
+                    </w:p>
+                    <w:p>
+                      <w:pPr>
+                        <w:spacing w:after="0" w:line="240" w:lineRule="auto"/>
+                        <w:textAlignment w:val="baseline"/>
+                        <w:rPr>
+                          <w:rFonts w:ascii="Calibri" w:hAnsi="Calibri"/>
+                          <w:color w:val="000000"/>
+                        </w:rPr>
+                      </w:pPr>
+                      <w:r>
+                        <w:rPr>
+                          <w:rFonts w:ascii="Calibri" w:hAnsi="Calibri"/>
+                          <w:color w:val="000000"/>
+                        </w:rPr>
+                        <w:t>Body: azure-sdk-for-hdinsight-dev-full - Build # 20 - Still Failing: </w:t>
+                      </w:r>
+                    </w:p>
+                    <w:p>
+                      <w:pPr>
+                        <w:spacing w:after="0" w:line="240" w:lineRule="auto"/>
+                        <w:textAlignment w:val="baseline"/>
+                        <w:rPr>
+                          <w:rFonts w:ascii="Calibri" w:hAnsi="Calibri"/>
+                          <w:color w:val="000000"/>
+                        </w:rPr>
+                      </w:pPr>
+                      <w:r>
+                        <w:rPr>
+                          <w:rFonts w:ascii="Calibri" w:hAnsi="Calibri"/>
+                          <w:color w:val="000000"/>
+                        </w:rPr>
+                        <w:t> </w:t>
+                      </w:r>
+                    </w:p>
+                    <w:p>
+                      <w:pPr>
+                        <w:spacing w:after="0" w:line="240" w:lineRule="auto"/>
+                        <w:textAlignment w:val="baseline"/>
+                        <w:rPr>
+                          <w:rFonts w:ascii="Calibri" w:hAnsi="Calibri"/>
+                          <w:color w:val="000000"/>
+                        </w:rPr>
+                      </w:pPr>
+                      <w:r>
+                        <w:rPr>
+                          <w:rFonts w:ascii="Calibri" w:hAnsi="Calibri"/>
+                          <w:color w:val="000000"/>
+                        </w:rPr>
+                        <w:t>Check console output at </w:t>
+                      </w:r>
+                      <w:hyperlink r:id="rId22" w:history="1">
+                        <w:r>
+                          <w:rPr>
+                            <w:rStyle w:val="Hyperlink"/>
+                            <w:rFonts w:ascii="Calibri" w:hAnsi="Calibri"/>
+                          </w:rPr>
+                          <w:t>http://azuresdkci.cloudapp.net:80/job/azure-sdk-for-hdinsight-dev-full/20/</w:t>
+                        </w:r>
+                      </w:hyperlink>
+                      <w:r>
+                        <w:rPr>
+                          <w:rFonts w:ascii="Calibri" w:hAnsi="Calibri"/>
+                          <w:color w:val="000000"/>
+                        </w:rPr>
+                        <w:t> to view the results. </w:t>
+                      </w:r>
+                    </w:p>
+                    <w:p/>
+                  </w:txbxContent>
+                </v:textbox>
+                <w10:anchorlock/>
+              </v:shape>
+            </w:pict>
+          </mc:Fallback>
+        </mc:AlternateContent>
+      </w:r>
+    </w:p>
+    <w:p>
+      <w:pPr>
+        <w:spacing w:after="0" w:line="240" w:lineRule="auto"/>
+        <w:textAlignment w:val="baseline"/>
+        <w:rPr>
+          <w:rFonts w:ascii="Calibri" w:hAnsi="Calibri"/>
+          <w:color w:val="000000"/>
+        </w:rPr>
+      </w:pPr>
+    </w:p>
+    <w:p>
+      <w:pPr>
+        <w:spacing w:after="0" w:line="240" w:lineRule="auto"/>
+        <w:textAlignment w:val="baseline"/>
+        <w:rPr>
+          <w:rStyle w:val="eop"/>
           <w:rFonts w:ascii="Calibri" w:hAnsi="Calibri"/>
           <w:i/>
           <w:color w:val="000000"/>
         </w:rPr>
-        <w:t xml:space="preserve">  /</w:t>
-      </w:r>
-      <w:proofErr w:type="spellStart"/>
-      <w:r>
-        <w:rPr>
-          <w:rStyle w:val="normaltextrun"/>
-          <w:rFonts w:ascii="Calibri" w:hAnsi="Calibri"/>
-          <w:i/>
-          <w:color w:val="000000"/>
-        </w:rPr>
-        <w:t>t:RunMSTests</w:t>
-      </w:r>
-      <w:proofErr w:type="spellEnd"/>
-      <w:r>
-        <w:rPr>
-          <w:rStyle w:val="normaltextrun"/>
-          <w:rFonts w:ascii="Calibri" w:hAnsi="Calibri"/>
-          <w:i/>
-          <w:color w:val="000000"/>
-        </w:rPr>
-        <w:t xml:space="preserve"> </w:t>
-      </w:r>
-      <w:r>
-        <w:rPr>
-          <w:rStyle w:val="normaltextrun"/>
-          <w:rFonts w:ascii="Calibri" w:hAnsi="Calibri"/>
-          <w:i/>
-          <w:color w:val="000000"/>
-        </w:rPr>
-        <w:t>/</w:t>
-      </w:r>
-      <w:proofErr w:type="spellStart"/>
-      <w:r>
-        <w:rPr>
-          <w:rStyle w:val="normaltextrun"/>
-          <w:rFonts w:ascii="Calibri" w:hAnsi="Calibri"/>
-          <w:i/>
-          <w:color w:val="000000"/>
-        </w:rPr>
-        <w:t>p:ProductSourceFolder</w:t>
-      </w:r>
-      <w:proofErr w:type="spellEnd"/>
-      <w:r>
-        <w:rPr>
-          <w:rStyle w:val="normaltextrun"/>
-          <w:rFonts w:ascii="Calibri" w:hAnsi="Calibri"/>
-          <w:i/>
-          <w:color w:val="000000"/>
-        </w:rPr>
-        <w:t>="</w:t>
-      </w:r>
-      <w:proofErr w:type="spellStart"/>
-      <w:r>
-        <w:rPr>
-          <w:rStyle w:val="normaltextrun"/>
-          <w:rFonts w:ascii="Calibri" w:hAnsi="Calibri"/>
-          <w:i/>
-          <w:color w:val="000000"/>
-        </w:rPr>
-        <w:t>src</w:t>
-      </w:r>
-      <w:proofErr w:type="spellEnd"/>
-      <w:r>
-        <w:rPr>
-          <w:rStyle w:val="normaltextrun"/>
-          <w:rFonts w:ascii="Calibri" w:hAnsi="Calibri"/>
-          <w:i/>
-          <w:color w:val="000000"/>
-        </w:rPr>
-        <w:t>\HDInsight" /p:ManagementLibrariesSolution="HDInsightManagementLibraries.sln</w:t>
-      </w:r>
-      <w:r>
-        <w:rPr>
-          <w:rStyle w:val="normaltextrun"/>
-          <w:rFonts w:ascii="Calibri" w:hAnsi="Calibri"/>
-          <w:i/>
-          <w:color w:val="000000"/>
-        </w:rPr>
-        <w:t>”</w:t>
-      </w:r>
+      </w:pPr>
     </w:p>
     <w:p>
       <w:pPr>
@@ -2132,15 +2560,7 @@
         </w:rPr>
       </w:pPr>
       <w:r>
-        <w:t>Use </w:t>
-      </w:r>
-      <w:proofErr w:type="spellStart"/>
-      <w:r>
-        <w:t>CodeFlow</w:t>
-      </w:r>
-      <w:proofErr w:type="spellEnd"/>
-      <w:r>
-        <w:t> to send your CR</w:t>
+        <w:t>Use CodeFlow to send your CR</w:t>
       </w:r>
       <w:r>
         <w:t xml:space="preserve"> to the right reviewer aliases.</w:t>
@@ -2161,16 +2581,9 @@
         <w:rPr>
           <w:rFonts w:ascii="Calibri" w:eastAsia="Times New Roman" w:hAnsi="Calibri" w:cs="Segoe UI"/>
         </w:rPr>
-        <w:t>Open </w:t>
-      </w:r>
-      <w:proofErr w:type="spellStart"/>
-      <w:r>
-        <w:rPr>
-          <w:rFonts w:ascii="Calibri" w:eastAsia="Times New Roman" w:hAnsi="Calibri" w:cs="Segoe UI"/>
-        </w:rPr>
-        <w:t>CodeFlow</w:t>
-      </w:r>
-      <w:proofErr w:type="spellEnd"/>
+        <w:lastRenderedPageBreak/>
+        <w:t>Open CodeFlow</w:t>
+      </w:r>
     </w:p>
     <w:p>
       <w:pPr>
@@ -2205,7 +2618,6 @@
         <w:rPr>
           <w:rFonts w:ascii="Calibri" w:eastAsia="Times New Roman" w:hAnsi="Calibri" w:cs="Segoe UI"/>
         </w:rPr>
-        <w:lastRenderedPageBreak/>
         <w:t xml:space="preserve">Incremental changes can be reviewed by your peers as you work </w:t>
       </w:r>
       <w:r>
@@ -2236,21 +2648,7 @@
         <w:rPr>
           <w:rFonts w:ascii="Calibri" w:eastAsia="Times New Roman" w:hAnsi="Calibri" w:cs="Segoe UI"/>
         </w:rPr>
-        <w:t>Sending CR for locally checked in changes: (origin/</w:t>
-      </w:r>
-      <w:proofErr w:type="spellStart"/>
-      <w:r>
-        <w:rPr>
-          <w:rFonts w:ascii="Calibri" w:eastAsia="Times New Roman" w:hAnsi="Calibri" w:cs="Segoe UI"/>
-        </w:rPr>
-        <w:t>dev</w:t>
-      </w:r>
-      <w:proofErr w:type="spellEnd"/>
-      <w:r>
-        <w:rPr>
-          <w:rFonts w:ascii="Calibri" w:eastAsia="Times New Roman" w:hAnsi="Calibri" w:cs="Segoe UI"/>
-        </w:rPr>
-        <w:t>) </w:t>
+        <w:t>Sending CR for locally checked in changes: (origin/dev) </w:t>
       </w:r>
       <w:r>
         <w:rPr>
@@ -2332,9 +2730,11 @@
       <w:pPr>
         <w:pStyle w:val="Heading1"/>
       </w:pPr>
+      <w:bookmarkStart w:id="5" w:name="_Toc406342008"/>
       <w:r>
         <w:t>Submitting a Pull Request</w:t>
       </w:r>
+      <w:bookmarkEnd w:id="5"/>
     </w:p>
     <w:p>
       <w:pPr>
@@ -2345,15 +2745,7 @@
         </w:numPr>
       </w:pPr>
       <w:r>
-        <w:t xml:space="preserve">Ensure all changes are committed to your fork </w:t>
-      </w:r>
-      <w:proofErr w:type="spellStart"/>
-      <w:r>
-        <w:t>dev</w:t>
-      </w:r>
-      <w:proofErr w:type="spellEnd"/>
-      <w:r>
-        <w:t xml:space="preserve"> branch.</w:t>
+        <w:t>Ensure all changes are committed to your fork dev branch.</w:t>
       </w:r>
     </w:p>
     <w:p>
@@ -2365,15 +2757,7 @@
         </w:numPr>
       </w:pPr>
       <w:r>
-        <w:t xml:space="preserve">Ensure all changes are pushed to your fork </w:t>
-      </w:r>
-      <w:proofErr w:type="spellStart"/>
-      <w:r>
-        <w:t>dev</w:t>
-      </w:r>
-      <w:proofErr w:type="spellEnd"/>
-      <w:r>
-        <w:t xml:space="preserve"> branch.</w:t>
+        <w:t>Ensure all changes are pushed to your fork dev branch.</w:t>
       </w:r>
     </w:p>
     <w:p>
@@ -2385,165 +2769,63 @@
         </w:numPr>
       </w:pPr>
       <w:r>
-        <w:t xml:space="preserve">Submit a pull request into </w:t>
-      </w:r>
-      <w:r>
-        <w:t>HDInsight</w:t>
-      </w:r>
-      <w:r>
-        <w:t xml:space="preserve"> fork</w:t>
+        <w:t>Create a new pull request.</w:t>
       </w:r>
     </w:p>
     <w:p>
       <w:pPr>
-        <w:ind w:left="720"/>
-        <w:cnfStyle w:val="000000010000" w:firstRow="0" w:lastRow="0" w:firstColumn="0" w:lastColumn="0" w:oddVBand="0" w:evenVBand="0" w:oddHBand="0" w:evenHBand="1" w:firstRowFirstColumn="0" w:firstRowLastColumn="0" w:lastRowFirstColumn="0" w:lastRowLastColumn="0"/>
-      </w:pPr>
-      <w:r>
-        <w:t>Go to</w:t>
-      </w:r>
-      <w:proofErr w:type="gramStart"/>
-      <w:r>
-        <w:t>:</w:t>
-      </w:r>
-      <w:proofErr w:type="gramEnd"/>
+        <w:pStyle w:val="ListParagraph"/>
+      </w:pPr>
       <w:r>
         <w:br/>
       </w:r>
       <w:r>
         <w:rPr>
-          <w:b/>
-        </w:rPr>
-        <w:t>https://github.com/</w:t>
-      </w:r>
-      <w:r>
-        <w:rPr>
-          <w:b/>
-        </w:rPr>
-        <w:t>YOUR-GITHUB-ACCOUNT</w:t>
-      </w:r>
-      <w:r>
-        <w:rPr>
-          <w:b/>
-        </w:rPr>
-        <w:t>/azure-sdk-for-</w:t>
-      </w:r>
-      <w:r>
-        <w:rPr>
-          <w:b/>
-        </w:rPr>
-        <w:t>net</w:t>
-      </w:r>
-      <w:r>
-        <w:br/>
-      </w:r>
-    </w:p>
-    <w:p>
-      <w:pPr>
-        <w:ind w:left="720"/>
-        <w:cnfStyle w:val="000000010000" w:firstRow="0" w:lastRow="0" w:firstColumn="0" w:lastColumn="0" w:oddVBand="0" w:evenVBand="0" w:oddHBand="0" w:evenHBand="1" w:firstRowFirstColumn="0" w:firstRowLastColumn="0" w:lastRowFirstColumn="0" w:lastRowLastColumn="0"/>
-      </w:pPr>
-      <w:r>
-        <w:t>Click on “Pull Request” from the upper right of the repository page:</w:t>
-      </w:r>
-    </w:p>
-    <w:p>
-      <w:pPr>
-        <w:ind w:left="720"/>
-        <w:cnfStyle w:val="000000010000" w:firstRow="0" w:lastRow="0" w:firstColumn="0" w:lastColumn="0" w:oddVBand="0" w:evenVBand="0" w:oddHBand="0" w:evenHBand="1" w:firstRowFirstColumn="0" w:firstRowLastColumn="0" w:lastRowFirstColumn="0" w:lastRowLastColumn="0"/>
-      </w:pPr>
-      <w:r>
-        <w:object w:dxaOrig="8415" w:dyaOrig="1665">
-          <v:shapetype id="_x0000_t75" coordsize="21600,21600" o:spt="75" o:preferrelative="t" path="m@4@5l@4@11@9@11@9@5xe" filled="f" stroked="f">
-            <v:stroke joinstyle="miter"/>
-            <v:formulas>
-              <v:f eqn="if lineDrawn pixelLineWidth 0"/>
-              <v:f eqn="sum @0 1 0"/>
-              <v:f eqn="sum 0 0 @1"/>
-              <v:f eqn="prod @2 1 2"/>
-              <v:f eqn="prod @3 21600 pixelWidth"/>
-              <v:f eqn="prod @3 21600 pixelHeight"/>
-              <v:f eqn="sum @0 0 1"/>
-              <v:f eqn="prod @6 1 2"/>
-              <v:f eqn="prod @7 21600 pixelWidth"/>
-              <v:f eqn="sum @8 21600 0"/>
-              <v:f eqn="prod @7 21600 pixelHeight"/>
-              <v:f eqn="sum @10 21600 0"/>
-            </v:formulas>
-            <v:path o:extrusionok="f" gradientshapeok="t" o:connecttype="rect"/>
-            <o:lock v:ext="edit" aspectratio="t"/>
-          </v:shapetype>
-          <v:shape id="_x0000_i1025" type="#_x0000_t75" style="width:326.25pt;height:65.25pt" o:ole="">
-            <v:imagedata r:id="rId14" o:title=""/>
-          </v:shape>
-          <o:OLEObject Type="Embed" ProgID="PBrush" ShapeID="_x0000_i1025" DrawAspect="Content" ObjectID="_1480145757" r:id="rId15"/>
-        </w:object>
-      </w:r>
-      <w:r>
-        <w:br/>
-      </w:r>
-      <w:r>
-        <w:br/>
-      </w:r>
-      <w:r>
-        <w:t xml:space="preserve">Base fork: </w:t>
-      </w:r>
-      <w:proofErr w:type="spellStart"/>
-      <w:r>
-        <w:t>hdinsight</w:t>
-      </w:r>
-      <w:proofErr w:type="spellEnd"/>
-      <w:r>
-        <w:t>/azure-</w:t>
-      </w:r>
-      <w:proofErr w:type="spellStart"/>
-      <w:r>
-        <w:t>sdk</w:t>
-      </w:r>
-      <w:proofErr w:type="spellEnd"/>
-      <w:r>
-        <w:t>-for-net</w:t>
-      </w:r>
-    </w:p>
-    <w:p>
-      <w:pPr>
-        <w:ind w:left="720"/>
-        <w:cnfStyle w:val="000000010000" w:firstRow="0" w:lastRow="0" w:firstColumn="0" w:lastColumn="0" w:oddVBand="0" w:evenVBand="0" w:oddHBand="0" w:evenHBand="1" w:firstRowFirstColumn="0" w:firstRowLastColumn="0" w:lastRowFirstColumn="0" w:lastRowLastColumn="0"/>
-      </w:pPr>
-      <w:r>
-        <w:t>Base branch: master</w:t>
-      </w:r>
-    </w:p>
-    <w:p>
-      <w:pPr>
-        <w:ind w:left="720"/>
-        <w:cnfStyle w:val="000000010000" w:firstRow="0" w:lastRow="0" w:firstColumn="0" w:lastColumn="0" w:oddVBand="0" w:evenVBand="0" w:oddHBand="0" w:evenHBand="1" w:firstRowFirstColumn="0" w:firstRowLastColumn="0" w:lastRowFirstColumn="0" w:lastRowLastColumn="0"/>
-      </w:pPr>
-      <w:r>
-        <w:t>Head fork</w:t>
-      </w:r>
-      <w:r>
-        <w:t>: your</w:t>
-      </w:r>
-      <w:bookmarkStart w:id="3" w:name="_GoBack"/>
-      <w:bookmarkEnd w:id="3"/>
-      <w:r>
-        <w:t>-fork/azure-sdk-for-net</w:t>
-      </w:r>
-    </w:p>
-    <w:p>
-      <w:pPr>
-        <w:ind w:left="720"/>
-        <w:cnfStyle w:val="000000010000" w:firstRow="0" w:lastRow="0" w:firstColumn="0" w:lastColumn="0" w:oddVBand="0" w:evenVBand="0" w:oddHBand="0" w:evenHBand="1" w:firstRowFirstColumn="0" w:firstRowLastColumn="0" w:lastRowFirstColumn="0" w:lastRowLastColumn="0"/>
-      </w:pPr>
-      <w:r>
-        <w:t xml:space="preserve">Head branch: </w:t>
-      </w:r>
-      <w:proofErr w:type="spellStart"/>
-      <w:r>
-        <w:t>dev</w:t>
-      </w:r>
-      <w:proofErr w:type="spellEnd"/>
+          <w:noProof/>
+        </w:rPr>
+        <w:drawing>
+          <wp:inline distT="0" distB="0" distL="0" distR="0" wp14:anchorId="642AD972" wp14:editId="5AE4C440">
+            <wp:extent cx="5943600" cy="2315210"/>
+            <wp:effectExtent l="0" t="0" r="0" b="8890"/>
+            <wp:docPr id="5" name="Picture 4"/>
+            <wp:cNvGraphicFramePr>
+              <a:graphicFrameLocks xmlns:a="http://schemas.openxmlformats.org/drawingml/2006/main" noChangeAspect="1"/>
+            </wp:cNvGraphicFramePr>
+            <a:graphic xmlns:a="http://schemas.openxmlformats.org/drawingml/2006/main">
+              <a:graphicData uri="http://schemas.openxmlformats.org/drawingml/2006/picture">
+                <pic:pic xmlns:pic="http://schemas.openxmlformats.org/drawingml/2006/picture">
+                  <pic:nvPicPr>
+                    <pic:cNvPr id="5" name="Picture 4"/>
+                    <pic:cNvPicPr>
+                      <a:picLocks noChangeAspect="1"/>
+                    </pic:cNvPicPr>
+                  </pic:nvPicPr>
+                  <pic:blipFill rotWithShape="1">
+                    <a:blip r:embed="rId23">
+                      <a:extLst>
+                        <a:ext uri="{28A0092B-C50C-407E-A947-70E740481C1C}">
+                          <a14:useLocalDpi xmlns:a14="http://schemas.microsoft.com/office/drawing/2010/main" val="0"/>
+                        </a:ext>
+                      </a:extLst>
+                    </a:blip>
+                    <a:srcRect l="15642" t="12229" r="17910" b="41761"/>
+                    <a:stretch/>
+                  </pic:blipFill>
+                  <pic:spPr>
+                    <a:xfrm>
+                      <a:off x="0" y="0"/>
+                      <a:ext cx="5943600" cy="2315210"/>
+                    </a:xfrm>
+                    <a:prstGeom prst="rect">
+                      <a:avLst/>
+                    </a:prstGeom>
+                  </pic:spPr>
+                </pic:pic>
+              </a:graphicData>
+            </a:graphic>
+          </wp:inline>
+        </w:drawing>
+      </w:r>
     </w:p>
     <w:p>
       <w:pPr>
@@ -2554,15 +2836,20 @@
         </w:numPr>
       </w:pPr>
       <w:r>
-        <w:t>Click on “Update Commit Range”.</w:t>
+        <w:t>The branches being compared should be the dev branch on HDInsight and the branch on your fork that you made the changes on. To modify the branches being compared, click the Edit button on the right. This will let you select the forks and branches you want.</w:t>
       </w:r>
       <w:r>
         <w:br/>
       </w:r>
       <w:r>
         <w:br/>
-        <w:t>Enter any comments and click on “Send pull request”</w:t>
-      </w:r>
+        <w:t>In this case, the changes were on the local dev branch.</w:t>
+      </w:r>
+      <w:r>
+        <w:br/>
+      </w:r>
+      <w:bookmarkStart w:id="6" w:name="_GoBack"/>
+      <w:bookmarkEnd w:id="6"/>
       <w:r>
         <w:br/>
       </w:r>
@@ -2811,6 +3098,232 @@
     </w:lvl>
   </w:abstractNum>
   <w:abstractNum w:abstractNumId="2">
+    <w:nsid w:val="0BDA5E17"/>
+    <w:multiLevelType w:val="multilevel"/>
+    <w:tmpl w:val="C7942078"/>
+    <w:lvl w:ilvl="0">
+      <w:start w:val="3"/>
+      <w:numFmt w:val="decimal"/>
+      <w:lvlText w:val="%1."/>
+      <w:lvlJc w:val="left"/>
+      <w:pPr>
+        <w:tabs>
+          <w:tab w:val="num" w:pos="720"/>
+        </w:tabs>
+        <w:ind w:left="720" w:hanging="360"/>
+      </w:pPr>
+    </w:lvl>
+    <w:lvl w:ilvl="1">
+      <w:start w:val="1"/>
+      <w:numFmt w:val="decimal"/>
+      <w:lvlText w:val="%2."/>
+      <w:lvlJc w:val="left"/>
+      <w:pPr>
+        <w:tabs>
+          <w:tab w:val="num" w:pos="1440"/>
+        </w:tabs>
+        <w:ind w:left="1440" w:hanging="360"/>
+      </w:pPr>
+    </w:lvl>
+    <w:lvl w:ilvl="2" w:tentative="1">
+      <w:start w:val="1"/>
+      <w:numFmt w:val="decimal"/>
+      <w:lvlText w:val="%3."/>
+      <w:lvlJc w:val="left"/>
+      <w:pPr>
+        <w:tabs>
+          <w:tab w:val="num" w:pos="2160"/>
+        </w:tabs>
+        <w:ind w:left="2160" w:hanging="360"/>
+      </w:pPr>
+    </w:lvl>
+    <w:lvl w:ilvl="3" w:tentative="1">
+      <w:start w:val="1"/>
+      <w:numFmt w:val="decimal"/>
+      <w:lvlText w:val="%4."/>
+      <w:lvlJc w:val="left"/>
+      <w:pPr>
+        <w:tabs>
+          <w:tab w:val="num" w:pos="2880"/>
+        </w:tabs>
+        <w:ind w:left="2880" w:hanging="360"/>
+      </w:pPr>
+    </w:lvl>
+    <w:lvl w:ilvl="4" w:tentative="1">
+      <w:start w:val="1"/>
+      <w:numFmt w:val="decimal"/>
+      <w:lvlText w:val="%5."/>
+      <w:lvlJc w:val="left"/>
+      <w:pPr>
+        <w:tabs>
+          <w:tab w:val="num" w:pos="3600"/>
+        </w:tabs>
+        <w:ind w:left="3600" w:hanging="360"/>
+      </w:pPr>
+    </w:lvl>
+    <w:lvl w:ilvl="5" w:tentative="1">
+      <w:start w:val="1"/>
+      <w:numFmt w:val="decimal"/>
+      <w:lvlText w:val="%6."/>
+      <w:lvlJc w:val="left"/>
+      <w:pPr>
+        <w:tabs>
+          <w:tab w:val="num" w:pos="4320"/>
+        </w:tabs>
+        <w:ind w:left="4320" w:hanging="360"/>
+      </w:pPr>
+    </w:lvl>
+    <w:lvl w:ilvl="6" w:tentative="1">
+      <w:start w:val="1"/>
+      <w:numFmt w:val="decimal"/>
+      <w:lvlText w:val="%7."/>
+      <w:lvlJc w:val="left"/>
+      <w:pPr>
+        <w:tabs>
+          <w:tab w:val="num" w:pos="5040"/>
+        </w:tabs>
+        <w:ind w:left="5040" w:hanging="360"/>
+      </w:pPr>
+    </w:lvl>
+    <w:lvl w:ilvl="7" w:tentative="1">
+      <w:start w:val="1"/>
+      <w:numFmt w:val="decimal"/>
+      <w:lvlText w:val="%8."/>
+      <w:lvlJc w:val="left"/>
+      <w:pPr>
+        <w:tabs>
+          <w:tab w:val="num" w:pos="5760"/>
+        </w:tabs>
+        <w:ind w:left="5760" w:hanging="360"/>
+      </w:pPr>
+    </w:lvl>
+    <w:lvl w:ilvl="8" w:tentative="1">
+      <w:start w:val="1"/>
+      <w:numFmt w:val="decimal"/>
+      <w:lvlText w:val="%9."/>
+      <w:lvlJc w:val="left"/>
+      <w:pPr>
+        <w:tabs>
+          <w:tab w:val="num" w:pos="6480"/>
+        </w:tabs>
+        <w:ind w:left="6480" w:hanging="360"/>
+      </w:pPr>
+    </w:lvl>
+  </w:abstractNum>
+  <w:abstractNum w:abstractNumId="3">
+    <w:nsid w:val="16834ED8"/>
+    <w:multiLevelType w:val="multilevel"/>
+    <w:tmpl w:val="F826908C"/>
+    <w:lvl w:ilvl="0">
+      <w:start w:val="1"/>
+      <w:numFmt w:val="decimal"/>
+      <w:lvlText w:val="%1."/>
+      <w:lvlJc w:val="left"/>
+      <w:pPr>
+        <w:tabs>
+          <w:tab w:val="num" w:pos="720"/>
+        </w:tabs>
+        <w:ind w:left="720" w:hanging="360"/>
+      </w:pPr>
+    </w:lvl>
+    <w:lvl w:ilvl="1" w:tentative="1">
+      <w:start w:val="1"/>
+      <w:numFmt w:val="decimal"/>
+      <w:lvlText w:val="%2."/>
+      <w:lvlJc w:val="left"/>
+      <w:pPr>
+        <w:tabs>
+          <w:tab w:val="num" w:pos="1440"/>
+        </w:tabs>
+        <w:ind w:left="1440" w:hanging="360"/>
+      </w:pPr>
+    </w:lvl>
+    <w:lvl w:ilvl="2" w:tentative="1">
+      <w:start w:val="1"/>
+      <w:numFmt w:val="decimal"/>
+      <w:lvlText w:val="%3."/>
+      <w:lvlJc w:val="left"/>
+      <w:pPr>
+        <w:tabs>
+          <w:tab w:val="num" w:pos="2160"/>
+        </w:tabs>
+        <w:ind w:left="2160" w:hanging="360"/>
+      </w:pPr>
+    </w:lvl>
+    <w:lvl w:ilvl="3" w:tentative="1">
+      <w:start w:val="1"/>
+      <w:numFmt w:val="decimal"/>
+      <w:lvlText w:val="%4."/>
+      <w:lvlJc w:val="left"/>
+      <w:pPr>
+        <w:tabs>
+          <w:tab w:val="num" w:pos="2880"/>
+        </w:tabs>
+        <w:ind w:left="2880" w:hanging="360"/>
+      </w:pPr>
+    </w:lvl>
+    <w:lvl w:ilvl="4" w:tentative="1">
+      <w:start w:val="1"/>
+      <w:numFmt w:val="decimal"/>
+      <w:lvlText w:val="%5."/>
+      <w:lvlJc w:val="left"/>
+      <w:pPr>
+        <w:tabs>
+          <w:tab w:val="num" w:pos="3600"/>
+        </w:tabs>
+        <w:ind w:left="3600" w:hanging="360"/>
+      </w:pPr>
+    </w:lvl>
+    <w:lvl w:ilvl="5" w:tentative="1">
+      <w:start w:val="1"/>
+      <w:numFmt w:val="decimal"/>
+      <w:lvlText w:val="%6."/>
+      <w:lvlJc w:val="left"/>
+      <w:pPr>
+        <w:tabs>
+          <w:tab w:val="num" w:pos="4320"/>
+        </w:tabs>
+        <w:ind w:left="4320" w:hanging="360"/>
+      </w:pPr>
+    </w:lvl>
+    <w:lvl w:ilvl="6" w:tentative="1">
+      <w:start w:val="1"/>
+      <w:numFmt w:val="decimal"/>
+      <w:lvlText w:val="%7."/>
+      <w:lvlJc w:val="left"/>
+      <w:pPr>
+        <w:tabs>
+          <w:tab w:val="num" w:pos="5040"/>
+        </w:tabs>
+        <w:ind w:left="5040" w:hanging="360"/>
+      </w:pPr>
+    </w:lvl>
+    <w:lvl w:ilvl="7" w:tentative="1">
+      <w:start w:val="1"/>
+      <w:numFmt w:val="decimal"/>
+      <w:lvlText w:val="%8."/>
+      <w:lvlJc w:val="left"/>
+      <w:pPr>
+        <w:tabs>
+          <w:tab w:val="num" w:pos="5760"/>
+        </w:tabs>
+        <w:ind w:left="5760" w:hanging="360"/>
+      </w:pPr>
+    </w:lvl>
+    <w:lvl w:ilvl="8" w:tentative="1">
+      <w:start w:val="1"/>
+      <w:numFmt w:val="decimal"/>
+      <w:lvlText w:val="%9."/>
+      <w:lvlJc w:val="left"/>
+      <w:pPr>
+        <w:tabs>
+          <w:tab w:val="num" w:pos="6480"/>
+        </w:tabs>
+        <w:ind w:left="6480" w:hanging="360"/>
+      </w:pPr>
+    </w:lvl>
+  </w:abstractNum>
+  <w:abstractNum w:abstractNumId="4">
     <w:nsid w:val="19FC0ED8"/>
     <w:multiLevelType w:val="multilevel"/>
     <w:tmpl w:val="2A3E12AC"/>
@@ -2923,7 +3436,7 @@
       </w:pPr>
     </w:lvl>
   </w:abstractNum>
-  <w:abstractNum w:abstractNumId="3">
+  <w:abstractNum w:abstractNumId="5">
     <w:nsid w:val="20033C2F"/>
     <w:multiLevelType w:val="hybridMultilevel"/>
     <w:tmpl w:val="2B3864A6"/>
@@ -3009,7 +3522,7 @@
       </w:pPr>
     </w:lvl>
   </w:abstractNum>
-  <w:abstractNum w:abstractNumId="4">
+  <w:abstractNum w:abstractNumId="6">
     <w:nsid w:val="25EC75EC"/>
     <w:multiLevelType w:val="multilevel"/>
     <w:tmpl w:val="6928A09C"/>
@@ -3122,7 +3635,7 @@
       </w:pPr>
     </w:lvl>
   </w:abstractNum>
-  <w:abstractNum w:abstractNumId="5">
+  <w:abstractNum w:abstractNumId="7">
     <w:nsid w:val="291D66EE"/>
     <w:multiLevelType w:val="multilevel"/>
     <w:tmpl w:val="F4727704"/>
@@ -3235,7 +3748,7 @@
       </w:pPr>
     </w:lvl>
   </w:abstractNum>
-  <w:abstractNum w:abstractNumId="6">
+  <w:abstractNum w:abstractNumId="8">
     <w:nsid w:val="2E82734F"/>
     <w:multiLevelType w:val="multilevel"/>
     <w:tmpl w:val="F4588896"/>
@@ -3348,7 +3861,7 @@
       </w:pPr>
     </w:lvl>
   </w:abstractNum>
-  <w:abstractNum w:abstractNumId="7">
+  <w:abstractNum w:abstractNumId="9">
     <w:nsid w:val="32AB1650"/>
     <w:multiLevelType w:val="multilevel"/>
     <w:tmpl w:val="3E8E24A2"/>
@@ -3461,7 +3974,7 @@
       </w:pPr>
     </w:lvl>
   </w:abstractNum>
-  <w:abstractNum w:abstractNumId="8">
+  <w:abstractNum w:abstractNumId="10">
     <w:nsid w:val="347A6591"/>
     <w:multiLevelType w:val="multilevel"/>
     <w:tmpl w:val="53C2B968"/>
@@ -3574,7 +4087,7 @@
       </w:pPr>
     </w:lvl>
   </w:abstractNum>
-  <w:abstractNum w:abstractNumId="9">
+  <w:abstractNum w:abstractNumId="11">
     <w:nsid w:val="382404B3"/>
     <w:multiLevelType w:val="multilevel"/>
     <w:tmpl w:val="E4923058"/>
@@ -3687,7 +4200,7 @@
       </w:pPr>
     </w:lvl>
   </w:abstractNum>
-  <w:abstractNum w:abstractNumId="10">
+  <w:abstractNum w:abstractNumId="12">
     <w:nsid w:val="399250C6"/>
     <w:multiLevelType w:val="multilevel"/>
     <w:tmpl w:val="5B100FCE"/>
@@ -3800,7 +4313,7 @@
       </w:pPr>
     </w:lvl>
   </w:abstractNum>
-  <w:abstractNum w:abstractNumId="11">
+  <w:abstractNum w:abstractNumId="13">
     <w:nsid w:val="3A1E4867"/>
     <w:multiLevelType w:val="hybridMultilevel"/>
     <w:tmpl w:val="1CC4F32A"/>
@@ -3889,7 +4402,7 @@
       </w:pPr>
     </w:lvl>
   </w:abstractNum>
-  <w:abstractNum w:abstractNumId="12">
+  <w:abstractNum w:abstractNumId="14">
     <w:nsid w:val="3E2F40A9"/>
     <w:multiLevelType w:val="hybridMultilevel"/>
     <w:tmpl w:val="EC1ED16A"/>
@@ -3979,7 +4492,7 @@
       </w:pPr>
     </w:lvl>
   </w:abstractNum>
-  <w:abstractNum w:abstractNumId="13">
+  <w:abstractNum w:abstractNumId="15">
     <w:nsid w:val="4E7658BE"/>
     <w:multiLevelType w:val="multilevel"/>
     <w:tmpl w:val="0409001D"/>
@@ -4065,7 +4578,7 @@
       </w:pPr>
     </w:lvl>
   </w:abstractNum>
-  <w:abstractNum w:abstractNumId="14">
+  <w:abstractNum w:abstractNumId="16">
     <w:nsid w:val="56C51846"/>
     <w:multiLevelType w:val="multilevel"/>
     <w:tmpl w:val="B3FC6014"/>
@@ -4178,7 +4691,7 @@
       </w:pPr>
     </w:lvl>
   </w:abstractNum>
-  <w:abstractNum w:abstractNumId="15">
+  <w:abstractNum w:abstractNumId="17">
     <w:nsid w:val="57146AE7"/>
     <w:multiLevelType w:val="multilevel"/>
     <w:tmpl w:val="B7E8EC4A"/>
@@ -4291,7 +4804,7 @@
       </w:pPr>
     </w:lvl>
   </w:abstractNum>
-  <w:abstractNum w:abstractNumId="16">
+  <w:abstractNum w:abstractNumId="18">
     <w:nsid w:val="5C5A3473"/>
     <w:multiLevelType w:val="multilevel"/>
     <w:tmpl w:val="D4D0A710"/>
@@ -4404,7 +4917,7 @@
       </w:pPr>
     </w:lvl>
   </w:abstractNum>
-  <w:abstractNum w:abstractNumId="17">
+  <w:abstractNum w:abstractNumId="19">
     <w:nsid w:val="5CB54A12"/>
     <w:multiLevelType w:val="multilevel"/>
     <w:tmpl w:val="A718D698"/>
@@ -4517,7 +5030,120 @@
       </w:pPr>
     </w:lvl>
   </w:abstractNum>
-  <w:abstractNum w:abstractNumId="18">
+  <w:abstractNum w:abstractNumId="20">
+    <w:nsid w:val="634049C2"/>
+    <w:multiLevelType w:val="multilevel"/>
+    <w:tmpl w:val="B7000570"/>
+    <w:lvl w:ilvl="0">
+      <w:start w:val="2"/>
+      <w:numFmt w:val="decimal"/>
+      <w:lvlText w:val="%1."/>
+      <w:lvlJc w:val="left"/>
+      <w:pPr>
+        <w:tabs>
+          <w:tab w:val="num" w:pos="720"/>
+        </w:tabs>
+        <w:ind w:left="720" w:hanging="360"/>
+      </w:pPr>
+    </w:lvl>
+    <w:lvl w:ilvl="1" w:tentative="1">
+      <w:start w:val="1"/>
+      <w:numFmt w:val="decimal"/>
+      <w:lvlText w:val="%2."/>
+      <w:lvlJc w:val="left"/>
+      <w:pPr>
+        <w:tabs>
+          <w:tab w:val="num" w:pos="1440"/>
+        </w:tabs>
+        <w:ind w:left="1440" w:hanging="360"/>
+      </w:pPr>
+    </w:lvl>
+    <w:lvl w:ilvl="2" w:tentative="1">
+      <w:start w:val="1"/>
+      <w:numFmt w:val="decimal"/>
+      <w:lvlText w:val="%3."/>
+      <w:lvlJc w:val="left"/>
+      <w:pPr>
+        <w:tabs>
+          <w:tab w:val="num" w:pos="2160"/>
+        </w:tabs>
+        <w:ind w:left="2160" w:hanging="360"/>
+      </w:pPr>
+    </w:lvl>
+    <w:lvl w:ilvl="3" w:tentative="1">
+      <w:start w:val="1"/>
+      <w:numFmt w:val="decimal"/>
+      <w:lvlText w:val="%4."/>
+      <w:lvlJc w:val="left"/>
+      <w:pPr>
+        <w:tabs>
+          <w:tab w:val="num" w:pos="2880"/>
+        </w:tabs>
+        <w:ind w:left="2880" w:hanging="360"/>
+      </w:pPr>
+    </w:lvl>
+    <w:lvl w:ilvl="4" w:tentative="1">
+      <w:start w:val="1"/>
+      <w:numFmt w:val="decimal"/>
+      <w:lvlText w:val="%5."/>
+      <w:lvlJc w:val="left"/>
+      <w:pPr>
+        <w:tabs>
+          <w:tab w:val="num" w:pos="3600"/>
+        </w:tabs>
+        <w:ind w:left="3600" w:hanging="360"/>
+      </w:pPr>
+    </w:lvl>
+    <w:lvl w:ilvl="5" w:tentative="1">
+      <w:start w:val="1"/>
+      <w:numFmt w:val="decimal"/>
+      <w:lvlText w:val="%6."/>
+      <w:lvlJc w:val="left"/>
+      <w:pPr>
+        <w:tabs>
+          <w:tab w:val="num" w:pos="4320"/>
+        </w:tabs>
+        <w:ind w:left="4320" w:hanging="360"/>
+      </w:pPr>
+    </w:lvl>
+    <w:lvl w:ilvl="6" w:tentative="1">
+      <w:start w:val="1"/>
+      <w:numFmt w:val="decimal"/>
+      <w:lvlText w:val="%7."/>
+      <w:lvlJc w:val="left"/>
+      <w:pPr>
+        <w:tabs>
+          <w:tab w:val="num" w:pos="5040"/>
+        </w:tabs>
+        <w:ind w:left="5040" w:hanging="360"/>
+      </w:pPr>
+    </w:lvl>
+    <w:lvl w:ilvl="7" w:tentative="1">
+      <w:start w:val="1"/>
+      <w:numFmt w:val="decimal"/>
+      <w:lvlText w:val="%8."/>
+      <w:lvlJc w:val="left"/>
+      <w:pPr>
+        <w:tabs>
+          <w:tab w:val="num" w:pos="5760"/>
+        </w:tabs>
+        <w:ind w:left="5760" w:hanging="360"/>
+      </w:pPr>
+    </w:lvl>
+    <w:lvl w:ilvl="8" w:tentative="1">
+      <w:start w:val="1"/>
+      <w:numFmt w:val="decimal"/>
+      <w:lvlText w:val="%9."/>
+      <w:lvlJc w:val="left"/>
+      <w:pPr>
+        <w:tabs>
+          <w:tab w:val="num" w:pos="6480"/>
+        </w:tabs>
+        <w:ind w:left="6480" w:hanging="360"/>
+      </w:pPr>
+    </w:lvl>
+  </w:abstractNum>
+  <w:abstractNum w:abstractNumId="21">
     <w:nsid w:val="63F61881"/>
     <w:multiLevelType w:val="multilevel"/>
     <w:tmpl w:val="796A667C"/>
@@ -4630,7 +5256,7 @@
       </w:pPr>
     </w:lvl>
   </w:abstractNum>
-  <w:abstractNum w:abstractNumId="19">
+  <w:abstractNum w:abstractNumId="22">
     <w:nsid w:val="64460C5B"/>
     <w:multiLevelType w:val="multilevel"/>
     <w:tmpl w:val="58AE74C6"/>
@@ -4743,7 +5369,7 @@
       </w:pPr>
     </w:lvl>
   </w:abstractNum>
-  <w:abstractNum w:abstractNumId="20">
+  <w:abstractNum w:abstractNumId="23">
     <w:nsid w:val="666C77FE"/>
     <w:multiLevelType w:val="multilevel"/>
     <w:tmpl w:val="3EA6D76C"/>
@@ -4856,7 +5482,7 @@
       </w:pPr>
     </w:lvl>
   </w:abstractNum>
-  <w:abstractNum w:abstractNumId="21">
+  <w:abstractNum w:abstractNumId="24">
     <w:nsid w:val="67296225"/>
     <w:multiLevelType w:val="multilevel"/>
     <w:tmpl w:val="C39CC02E"/>
@@ -4969,7 +5595,7 @@
       </w:pPr>
     </w:lvl>
   </w:abstractNum>
-  <w:abstractNum w:abstractNumId="22">
+  <w:abstractNum w:abstractNumId="25">
     <w:nsid w:val="6B9B72BC"/>
     <w:multiLevelType w:val="multilevel"/>
     <w:tmpl w:val="E6BE85F6"/>
@@ -5082,7 +5708,7 @@
       </w:pPr>
     </w:lvl>
   </w:abstractNum>
-  <w:abstractNum w:abstractNumId="23">
+  <w:abstractNum w:abstractNumId="26">
     <w:nsid w:val="705F47EF"/>
     <w:multiLevelType w:val="multilevel"/>
     <w:tmpl w:val="9A4E500E"/>
@@ -5195,7 +5821,7 @@
       </w:pPr>
     </w:lvl>
   </w:abstractNum>
-  <w:abstractNum w:abstractNumId="24">
+  <w:abstractNum w:abstractNumId="27">
     <w:nsid w:val="756326CF"/>
     <w:multiLevelType w:val="multilevel"/>
     <w:tmpl w:val="1C847E28"/>
@@ -5308,7 +5934,7 @@
       </w:pPr>
     </w:lvl>
   </w:abstractNum>
-  <w:abstractNum w:abstractNumId="25">
+  <w:abstractNum w:abstractNumId="28">
     <w:nsid w:val="76893F48"/>
     <w:multiLevelType w:val="multilevel"/>
     <w:tmpl w:val="02DAD4B4"/>
@@ -5421,7 +6047,7 @@
       </w:pPr>
     </w:lvl>
   </w:abstractNum>
-  <w:abstractNum w:abstractNumId="26">
+  <w:abstractNum w:abstractNumId="29">
     <w:nsid w:val="76B66F5F"/>
     <w:multiLevelType w:val="multilevel"/>
     <w:tmpl w:val="9A6EDF46"/>
@@ -5534,7 +6160,7 @@
       </w:pPr>
     </w:lvl>
   </w:abstractNum>
-  <w:abstractNum w:abstractNumId="27">
+  <w:abstractNum w:abstractNumId="30">
     <w:nsid w:val="78E67325"/>
     <w:multiLevelType w:val="hybridMultilevel"/>
     <w:tmpl w:val="A8764E36"/>
@@ -5623,7 +6249,7 @@
       </w:pPr>
     </w:lvl>
   </w:abstractNum>
-  <w:abstractNum w:abstractNumId="28">
+  <w:abstractNum w:abstractNumId="31">
     <w:nsid w:val="7A7D6D5A"/>
     <w:multiLevelType w:val="multilevel"/>
     <w:tmpl w:val="AF40BD36"/>
@@ -5736,7 +6362,7 @@
       </w:pPr>
     </w:lvl>
   </w:abstractNum>
-  <w:abstractNum w:abstractNumId="29">
+  <w:abstractNum w:abstractNumId="32">
     <w:nsid w:val="7B2D4FBF"/>
     <w:multiLevelType w:val="multilevel"/>
     <w:tmpl w:val="11622C36"/>
@@ -5849,7 +6475,7 @@
       </w:pPr>
     </w:lvl>
   </w:abstractNum>
-  <w:abstractNum w:abstractNumId="30">
+  <w:abstractNum w:abstractNumId="33">
     <w:nsid w:val="7B466F06"/>
     <w:multiLevelType w:val="multilevel"/>
     <w:tmpl w:val="186AEB00"/>
@@ -5962,7 +6588,7 @@
       </w:pPr>
     </w:lvl>
   </w:abstractNum>
-  <w:abstractNum w:abstractNumId="31">
+  <w:abstractNum w:abstractNumId="34">
     <w:nsid w:val="7FB10185"/>
     <w:multiLevelType w:val="hybridMultilevel"/>
     <w:tmpl w:val="A33CCC66"/>
@@ -6048,7 +6674,7 @@
       </w:pPr>
     </w:lvl>
   </w:abstractNum>
-  <w:abstractNum w:abstractNumId="32">
+  <w:abstractNum w:abstractNumId="35">
     <w:nsid w:val="7FE0078B"/>
     <w:multiLevelType w:val="hybridMultilevel"/>
     <w:tmpl w:val="42924C36"/>
@@ -6138,88 +6764,88 @@
     </w:lvl>
   </w:abstractNum>
   <w:num w:numId="1">
-    <w:abstractNumId w:val="12"/>
+    <w:abstractNumId w:val="14"/>
   </w:num>
   <w:num w:numId="2">
-    <w:abstractNumId w:val="14"/>
+    <w:abstractNumId w:val="16"/>
   </w:num>
   <w:num w:numId="3">
-    <w:abstractNumId w:val="7"/>
+    <w:abstractNumId w:val="9"/>
   </w:num>
   <w:num w:numId="4">
-    <w:abstractNumId w:val="6"/>
+    <w:abstractNumId w:val="8"/>
   </w:num>
   <w:num w:numId="5">
-    <w:abstractNumId w:val="8"/>
+    <w:abstractNumId w:val="10"/>
   </w:num>
   <w:num w:numId="6">
-    <w:abstractNumId w:val="30"/>
+    <w:abstractNumId w:val="33"/>
   </w:num>
   <w:num w:numId="7">
     <w:abstractNumId w:val="0"/>
   </w:num>
   <w:num w:numId="8">
-    <w:abstractNumId w:val="25"/>
+    <w:abstractNumId w:val="28"/>
   </w:num>
   <w:num w:numId="9">
-    <w:abstractNumId w:val="27"/>
+    <w:abstractNumId w:val="30"/>
   </w:num>
   <w:num w:numId="10">
+    <w:abstractNumId w:val="13"/>
+  </w:num>
+  <w:num w:numId="11">
+    <w:abstractNumId w:val="26"/>
+  </w:num>
+  <w:num w:numId="12">
+    <w:abstractNumId w:val="24"/>
+  </w:num>
+  <w:num w:numId="13">
+    <w:abstractNumId w:val="6"/>
+  </w:num>
+  <w:num w:numId="14">
+    <w:abstractNumId w:val="31"/>
+  </w:num>
+  <w:num w:numId="15">
+    <w:abstractNumId w:val="7"/>
+  </w:num>
+  <w:num w:numId="16">
     <w:abstractNumId w:val="11"/>
   </w:num>
-  <w:num w:numId="11">
-    <w:abstractNumId w:val="23"/>
-  </w:num>
-  <w:num w:numId="12">
+  <w:num w:numId="17">
     <w:abstractNumId w:val="21"/>
   </w:num>
-  <w:num w:numId="13">
+  <w:num w:numId="18">
+    <w:abstractNumId w:val="17"/>
+  </w:num>
+  <w:num w:numId="19">
+    <w:abstractNumId w:val="12"/>
+  </w:num>
+  <w:num w:numId="20">
     <w:abstractNumId w:val="4"/>
   </w:num>
-  <w:num w:numId="14">
-    <w:abstractNumId w:val="28"/>
+  <w:num w:numId="21">
+    <w:abstractNumId w:val="22"/>
   </w:num>
-  <w:num w:numId="15">
+  <w:num w:numId="22">
+    <w:abstractNumId w:val="15"/>
+  </w:num>
+  <w:num w:numId="23">
     <w:abstractNumId w:val="5"/>
   </w:num>
-  <w:num w:numId="16">
-    <w:abstractNumId w:val="9"/>
-  </w:num>
-  <w:num w:numId="17">
-    <w:abstractNumId w:val="18"/>
-  </w:num>
-  <w:num w:numId="18">
-    <w:abstractNumId w:val="15"/>
-  </w:num>
-  <w:num w:numId="19">
-    <w:abstractNumId w:val="10"/>
-  </w:num>
-  <w:num w:numId="20">
-    <w:abstractNumId w:val="2"/>
-  </w:num>
-  <w:num w:numId="21">
+  <w:num w:numId="24">
     <w:abstractNumId w:val="19"/>
-  </w:num>
-  <w:num w:numId="22">
-    <w:abstractNumId w:val="13"/>
-  </w:num>
-  <w:num w:numId="23">
-    <w:abstractNumId w:val="3"/>
-  </w:num>
-  <w:num w:numId="24">
-    <w:abstractNumId w:val="17"/>
   </w:num>
   <w:num w:numId="25">
     <w:abstractNumId w:val="1"/>
   </w:num>
   <w:num w:numId="26">
-    <w:abstractNumId w:val="29"/>
+    <w:abstractNumId w:val="32"/>
   </w:num>
   <w:num w:numId="27">
-    <w:abstractNumId w:val="32"/>
+    <w:abstractNumId w:val="35"/>
   </w:num>
   <w:num w:numId="28">
-    <w:abstractNumId w:val="31"/>
+    <w:abstractNumId w:val="34"/>
     <w:lvlOverride w:ilvl="0">
       <w:startOverride w:val="1"/>
     </w:lvlOverride>
@@ -6249,19 +6875,28 @@
     </w:lvlOverride>
   </w:num>
   <w:num w:numId="29">
-    <w:abstractNumId w:val="16"/>
+    <w:abstractNumId w:val="18"/>
   </w:num>
   <w:num w:numId="30">
-    <w:abstractNumId w:val="24"/>
+    <w:abstractNumId w:val="27"/>
   </w:num>
   <w:num w:numId="31">
+    <w:abstractNumId w:val="23"/>
+  </w:num>
+  <w:num w:numId="32">
+    <w:abstractNumId w:val="25"/>
+  </w:num>
+  <w:num w:numId="33">
+    <w:abstractNumId w:val="29"/>
+  </w:num>
+  <w:num w:numId="34">
+    <w:abstractNumId w:val="3"/>
+  </w:num>
+  <w:num w:numId="35">
     <w:abstractNumId w:val="20"/>
   </w:num>
-  <w:num w:numId="32">
-    <w:abstractNumId w:val="22"/>
-  </w:num>
-  <w:num w:numId="33">
-    <w:abstractNumId w:val="26"/>
+  <w:num w:numId="36">
+    <w:abstractNumId w:val="2"/>
   </w:num>
 </w:numbering>
 </file>
@@ -7105,7 +7740,7 @@
 </file>
 
 <file path=customXml/itemProps1.xml><?xml version="1.0" encoding="utf-8"?>
-<ds:datastoreItem xmlns:ds="http://schemas.openxmlformats.org/officeDocument/2006/customXml" ds:itemID="{D56401F5-64BF-4B0F-BC3B-FE0DC3E4214D}">
+<ds:datastoreItem xmlns:ds="http://schemas.openxmlformats.org/officeDocument/2006/customXml" ds:itemID="{49EAFE10-4418-40E0-BF9C-13E062B24858}">
   <ds:schemaRefs>
     <ds:schemaRef ds:uri="http://schemas.openxmlformats.org/officeDocument/2006/bibliography"/>
   </ds:schemaRefs>

</xml_diff>